<commit_message>
Informe actualizado y en PDF
</commit_message>
<xml_diff>
--- a/Informe_de_proyecto_SistemasOperativos2_JosueHam.docx
+++ b/Informe_de_proyecto_SistemasOperativos2_JosueHam.docx
@@ -14,6 +14,8 @@
           <w:szCs w:val="96"/>
         </w:rPr>
       </w:pPr>
+      <w:bookmarkStart w:id="0" w:name="_Hlk202033620"/>
+      <w:bookmarkEnd w:id="0"/>
       <w:r>
         <w:rPr>
           <w:noProof/>
@@ -167,7 +169,7 @@
                                 <w:sz w:val="72"/>
                                 <w:szCs w:val="72"/>
                               </w:rPr>
-                              <w:t>Virtual Memory Simulator</w:t>
+                              <w:t>de Proyecto</w:t>
                             </w:r>
                             <w:r>
                               <w:rPr>
@@ -242,7 +244,7 @@
                           <w:sz w:val="72"/>
                           <w:szCs w:val="72"/>
                         </w:rPr>
-                        <w:t>Virtual Memory Simulator</w:t>
+                        <w:t>de Proyecto</w:t>
                       </w:r>
                       <w:r>
                         <w:rPr>
@@ -686,17 +688,2753 @@
     </w:p>
     <w:p>
       <w:pPr>
-        <w:rPr>
-          <w:lang w:val="es-MX"/>
-        </w:rPr>
-      </w:pPr>
-    </w:p>
-    <w:p>
-      <w:pPr>
-        <w:rPr>
-          <w:lang w:val="es-MX"/>
-        </w:rPr>
-      </w:pPr>
+        <w:spacing w:line="278" w:lineRule="auto"/>
+        <w:rPr>
+          <w:rFonts w:ascii="Calibri Light" w:hAnsi="Calibri Light" w:cs="Calibri Light"/>
+          <w:sz w:val="28"/>
+          <w:szCs w:val="28"/>
+          <w:lang w:val="es-MX"/>
+        </w:rPr>
+      </w:pPr>
+      <w:r>
+        <w:rPr>
+          <w:rFonts w:ascii="Calibri Light" w:hAnsi="Calibri Light" w:cs="Calibri Light"/>
+          <w:sz w:val="28"/>
+          <w:szCs w:val="28"/>
+          <w:lang w:val="es-MX"/>
+        </w:rPr>
+        <w:br w:type="page"/>
+      </w:r>
+    </w:p>
+    <w:p>
+      <w:pPr>
+        <w:spacing w:after="0"/>
+        <w:ind w:left="2124"/>
+        <w:rPr>
+          <w:rFonts w:ascii="Verdana Pro Black" w:hAnsi="Verdana Pro Black" w:cs="Shruti"/>
+          <w:b/>
+          <w:bCs/>
+          <w:sz w:val="72"/>
+          <w:szCs w:val="72"/>
+          <w:lang w:val="es-MX"/>
+        </w:rPr>
+      </w:pPr>
+      <w:proofErr w:type="spellStart"/>
+      <w:proofErr w:type="gramStart"/>
+      <w:r>
+        <w:rPr>
+          <w:rFonts w:ascii="Verdana Pro Black" w:hAnsi="Verdana Pro Black" w:cs="Shruti"/>
+          <w:b/>
+          <w:bCs/>
+          <w:sz w:val="72"/>
+          <w:szCs w:val="72"/>
+          <w:lang w:val="es-MX"/>
+        </w:rPr>
+        <w:lastRenderedPageBreak/>
+        <w:t>bzip</w:t>
+      </w:r>
+      <w:r>
+        <w:rPr>
+          <w:rFonts w:ascii="Verdana Pro Black" w:hAnsi="Verdana Pro Black" w:cs="Shruti"/>
+          <w:b/>
+          <w:bCs/>
+          <w:sz w:val="72"/>
+          <w:szCs w:val="72"/>
+          <w:lang w:val="es-MX"/>
+        </w:rPr>
+        <w:t>.trace</w:t>
+      </w:r>
+      <w:proofErr w:type="spellEnd"/>
+      <w:proofErr w:type="gramEnd"/>
+    </w:p>
+    <w:p>
+      <w:pPr>
+        <w:spacing w:line="278" w:lineRule="auto"/>
+        <w:jc w:val="center"/>
+        <w:rPr>
+          <w:rFonts w:ascii="Calibri Light" w:hAnsi="Calibri Light" w:cs="Calibri Light"/>
+          <w:sz w:val="28"/>
+          <w:szCs w:val="28"/>
+          <w:lang w:val="es-MX"/>
+        </w:rPr>
+      </w:pPr>
+      <w:r>
+        <w:rPr>
+          <w:noProof/>
+          <w14:ligatures w14:val="standardContextual"/>
+        </w:rPr>
+        <w:drawing>
+          <wp:inline distT="0" distB="0" distL="0" distR="0" wp14:anchorId="6CD251D8" wp14:editId="79B88645">
+            <wp:extent cx="5612130" cy="1129030"/>
+            <wp:effectExtent l="0" t="0" r="7620" b="0"/>
+            <wp:docPr id="1299266844" name="Imagen 1"/>
+            <wp:cNvGraphicFramePr>
+              <a:graphicFrameLocks xmlns:a="http://schemas.openxmlformats.org/drawingml/2006/main" noChangeAspect="1"/>
+            </wp:cNvGraphicFramePr>
+            <a:graphic xmlns:a="http://schemas.openxmlformats.org/drawingml/2006/main">
+              <a:graphicData uri="http://schemas.openxmlformats.org/drawingml/2006/picture">
+                <pic:pic xmlns:pic="http://schemas.openxmlformats.org/drawingml/2006/picture">
+                  <pic:nvPicPr>
+                    <pic:cNvPr id="1299266844" name=""/>
+                    <pic:cNvPicPr/>
+                  </pic:nvPicPr>
+                  <pic:blipFill>
+                    <a:blip r:embed="rId5"/>
+                    <a:stretch>
+                      <a:fillRect/>
+                    </a:stretch>
+                  </pic:blipFill>
+                  <pic:spPr>
+                    <a:xfrm>
+                      <a:off x="0" y="0"/>
+                      <a:ext cx="5612130" cy="1129030"/>
+                    </a:xfrm>
+                    <a:prstGeom prst="rect">
+                      <a:avLst/>
+                    </a:prstGeom>
+                  </pic:spPr>
+                </pic:pic>
+              </a:graphicData>
+            </a:graphic>
+          </wp:inline>
+        </w:drawing>
+      </w:r>
+    </w:p>
+    <w:p>
+      <w:pPr>
+        <w:spacing w:after="0"/>
+        <w:ind w:left="2127" w:right="49" w:hanging="2124"/>
+        <w:jc w:val="center"/>
+        <w:rPr>
+          <w:rFonts w:ascii="Verdana Pro Black" w:hAnsi="Verdana Pro Black" w:cs="Shruti"/>
+          <w:b/>
+          <w:bCs/>
+          <w:sz w:val="56"/>
+          <w:szCs w:val="56"/>
+          <w:lang w:val="es-MX"/>
+        </w:rPr>
+      </w:pPr>
+      <w:proofErr w:type="spellStart"/>
+      <w:proofErr w:type="gramStart"/>
+      <w:r>
+        <w:rPr>
+          <w:rFonts w:ascii="Verdana Pro Black" w:hAnsi="Verdana Pro Black" w:cs="Shruti"/>
+          <w:b/>
+          <w:bCs/>
+          <w:sz w:val="56"/>
+          <w:szCs w:val="56"/>
+          <w:lang w:val="es-MX"/>
+        </w:rPr>
+        <w:t>bzip.</w:t>
+      </w:r>
+      <w:r>
+        <w:rPr>
+          <w:rFonts w:ascii="Verdana Pro Black" w:hAnsi="Verdana Pro Black" w:cs="Shruti"/>
+          <w:b/>
+          <w:bCs/>
+          <w:sz w:val="56"/>
+          <w:szCs w:val="56"/>
+          <w:lang w:val="es-MX"/>
+        </w:rPr>
+        <w:t>trace</w:t>
+      </w:r>
+      <w:proofErr w:type="spellEnd"/>
+      <w:proofErr w:type="gramEnd"/>
+      <w:r>
+        <w:rPr>
+          <w:rFonts w:ascii="Verdana Pro Black" w:hAnsi="Verdana Pro Black" w:cs="Shruti"/>
+          <w:b/>
+          <w:bCs/>
+          <w:sz w:val="56"/>
+          <w:szCs w:val="56"/>
+          <w:lang w:val="es-MX"/>
+        </w:rPr>
+        <w:t xml:space="preserve"> con 10 </w:t>
+      </w:r>
+      <w:proofErr w:type="spellStart"/>
+      <w:r>
+        <w:rPr>
+          <w:rFonts w:ascii="Verdana Pro Black" w:hAnsi="Verdana Pro Black" w:cs="Shruti"/>
+          <w:b/>
+          <w:bCs/>
+          <w:sz w:val="56"/>
+          <w:szCs w:val="56"/>
+          <w:lang w:val="es-MX"/>
+        </w:rPr>
+        <w:t>frames</w:t>
+      </w:r>
+      <w:proofErr w:type="spellEnd"/>
+    </w:p>
+    <w:p>
+      <w:pPr>
+        <w:spacing w:line="278" w:lineRule="auto"/>
+        <w:jc w:val="center"/>
+        <w:rPr>
+          <w:rFonts w:ascii="Calibri Light" w:hAnsi="Calibri Light" w:cs="Calibri Light"/>
+          <w:sz w:val="28"/>
+          <w:szCs w:val="28"/>
+          <w:lang w:val="es-MX"/>
+        </w:rPr>
+      </w:pPr>
+      <w:r>
+        <w:rPr>
+          <w:noProof/>
+          <w14:ligatures w14:val="standardContextual"/>
+        </w:rPr>
+        <w:drawing>
+          <wp:inline distT="0" distB="0" distL="0" distR="0" wp14:anchorId="4AD38123" wp14:editId="11AC7CB1">
+            <wp:extent cx="5612130" cy="3190240"/>
+            <wp:effectExtent l="0" t="0" r="7620" b="0"/>
+            <wp:docPr id="1975183118" name="Imagen 1"/>
+            <wp:cNvGraphicFramePr>
+              <a:graphicFrameLocks xmlns:a="http://schemas.openxmlformats.org/drawingml/2006/main" noChangeAspect="1"/>
+            </wp:cNvGraphicFramePr>
+            <a:graphic xmlns:a="http://schemas.openxmlformats.org/drawingml/2006/main">
+              <a:graphicData uri="http://schemas.openxmlformats.org/drawingml/2006/picture">
+                <pic:pic xmlns:pic="http://schemas.openxmlformats.org/drawingml/2006/picture">
+                  <pic:nvPicPr>
+                    <pic:cNvPr id="1975183118" name=""/>
+                    <pic:cNvPicPr/>
+                  </pic:nvPicPr>
+                  <pic:blipFill>
+                    <a:blip r:embed="rId6"/>
+                    <a:stretch>
+                      <a:fillRect/>
+                    </a:stretch>
+                  </pic:blipFill>
+                  <pic:spPr>
+                    <a:xfrm>
+                      <a:off x="0" y="0"/>
+                      <a:ext cx="5612130" cy="3190240"/>
+                    </a:xfrm>
+                    <a:prstGeom prst="rect">
+                      <a:avLst/>
+                    </a:prstGeom>
+                  </pic:spPr>
+                </pic:pic>
+              </a:graphicData>
+            </a:graphic>
+          </wp:inline>
+        </w:drawing>
+      </w:r>
+    </w:p>
+    <w:p>
+      <w:pPr>
+        <w:jc w:val="center"/>
+        <w:rPr>
+          <w:lang w:val="es-MX"/>
+        </w:rPr>
+      </w:pPr>
+      <w:r>
+        <w:rPr>
+          <w:noProof/>
+          <w14:ligatures w14:val="standardContextual"/>
+        </w:rPr>
+        <w:lastRenderedPageBreak/>
+        <w:drawing>
+          <wp:inline distT="0" distB="0" distL="0" distR="0" wp14:anchorId="14003128" wp14:editId="7BDEAE28">
+            <wp:extent cx="5612130" cy="2788920"/>
+            <wp:effectExtent l="0" t="0" r="7620" b="0"/>
+            <wp:docPr id="1855047383" name="Imagen 1"/>
+            <wp:cNvGraphicFramePr>
+              <a:graphicFrameLocks xmlns:a="http://schemas.openxmlformats.org/drawingml/2006/main" noChangeAspect="1"/>
+            </wp:cNvGraphicFramePr>
+            <a:graphic xmlns:a="http://schemas.openxmlformats.org/drawingml/2006/main">
+              <a:graphicData uri="http://schemas.openxmlformats.org/drawingml/2006/picture">
+                <pic:pic xmlns:pic="http://schemas.openxmlformats.org/drawingml/2006/picture">
+                  <pic:nvPicPr>
+                    <pic:cNvPr id="1855047383" name=""/>
+                    <pic:cNvPicPr/>
+                  </pic:nvPicPr>
+                  <pic:blipFill>
+                    <a:blip r:embed="rId7"/>
+                    <a:stretch>
+                      <a:fillRect/>
+                    </a:stretch>
+                  </pic:blipFill>
+                  <pic:spPr>
+                    <a:xfrm>
+                      <a:off x="0" y="0"/>
+                      <a:ext cx="5612130" cy="2788920"/>
+                    </a:xfrm>
+                    <a:prstGeom prst="rect">
+                      <a:avLst/>
+                    </a:prstGeom>
+                  </pic:spPr>
+                </pic:pic>
+              </a:graphicData>
+            </a:graphic>
+          </wp:inline>
+        </w:drawing>
+      </w:r>
+    </w:p>
+    <w:p>
+      <w:pPr>
+        <w:jc w:val="center"/>
+        <w:rPr>
+          <w:lang w:val="es-MX"/>
+        </w:rPr>
+      </w:pPr>
+    </w:p>
+    <w:p>
+      <w:pPr>
+        <w:jc w:val="center"/>
+        <w:rPr>
+          <w:lang w:val="es-MX"/>
+        </w:rPr>
+      </w:pPr>
+      <w:r>
+        <w:rPr>
+          <w:noProof/>
+          <w14:ligatures w14:val="standardContextual"/>
+        </w:rPr>
+        <w:drawing>
+          <wp:inline distT="0" distB="0" distL="0" distR="0" wp14:anchorId="3F5407BB" wp14:editId="346AD3D3">
+            <wp:extent cx="5612130" cy="2868930"/>
+            <wp:effectExtent l="0" t="0" r="7620" b="7620"/>
+            <wp:docPr id="1528793406" name="Imagen 1"/>
+            <wp:cNvGraphicFramePr>
+              <a:graphicFrameLocks xmlns:a="http://schemas.openxmlformats.org/drawingml/2006/main" noChangeAspect="1"/>
+            </wp:cNvGraphicFramePr>
+            <a:graphic xmlns:a="http://schemas.openxmlformats.org/drawingml/2006/main">
+              <a:graphicData uri="http://schemas.openxmlformats.org/drawingml/2006/picture">
+                <pic:pic xmlns:pic="http://schemas.openxmlformats.org/drawingml/2006/picture">
+                  <pic:nvPicPr>
+                    <pic:cNvPr id="1528793406" name=""/>
+                    <pic:cNvPicPr/>
+                  </pic:nvPicPr>
+                  <pic:blipFill>
+                    <a:blip r:embed="rId8"/>
+                    <a:stretch>
+                      <a:fillRect/>
+                    </a:stretch>
+                  </pic:blipFill>
+                  <pic:spPr>
+                    <a:xfrm>
+                      <a:off x="0" y="0"/>
+                      <a:ext cx="5612130" cy="2868930"/>
+                    </a:xfrm>
+                    <a:prstGeom prst="rect">
+                      <a:avLst/>
+                    </a:prstGeom>
+                  </pic:spPr>
+                </pic:pic>
+              </a:graphicData>
+            </a:graphic>
+          </wp:inline>
+        </w:drawing>
+      </w:r>
+    </w:p>
+    <w:p>
+      <w:pPr>
+        <w:spacing w:line="278" w:lineRule="auto"/>
+        <w:jc w:val="center"/>
+        <w:rPr>
+          <w:lang w:val="es-MX"/>
+        </w:rPr>
+      </w:pPr>
+      <w:r>
+        <w:rPr>
+          <w:lang w:val="es-MX"/>
+        </w:rPr>
+        <w:br w:type="page"/>
+      </w:r>
+    </w:p>
+    <w:p>
+      <w:pPr>
+        <w:spacing w:after="0"/>
+        <w:ind w:left="2127" w:right="49" w:hanging="2124"/>
+        <w:jc w:val="center"/>
+        <w:rPr>
+          <w:rFonts w:ascii="Verdana Pro Black" w:hAnsi="Verdana Pro Black" w:cs="Shruti"/>
+          <w:b/>
+          <w:bCs/>
+          <w:sz w:val="56"/>
+          <w:szCs w:val="56"/>
+          <w:lang w:val="es-MX"/>
+        </w:rPr>
+      </w:pPr>
+      <w:proofErr w:type="spellStart"/>
+      <w:proofErr w:type="gramStart"/>
+      <w:r>
+        <w:rPr>
+          <w:rFonts w:ascii="Verdana Pro Black" w:hAnsi="Verdana Pro Black" w:cs="Shruti"/>
+          <w:b/>
+          <w:bCs/>
+          <w:sz w:val="56"/>
+          <w:szCs w:val="56"/>
+          <w:lang w:val="es-MX"/>
+        </w:rPr>
+        <w:lastRenderedPageBreak/>
+        <w:t>bzip.trace</w:t>
+      </w:r>
+      <w:proofErr w:type="spellEnd"/>
+      <w:proofErr w:type="gramEnd"/>
+      <w:r>
+        <w:rPr>
+          <w:rFonts w:ascii="Verdana Pro Black" w:hAnsi="Verdana Pro Black" w:cs="Shruti"/>
+          <w:b/>
+          <w:bCs/>
+          <w:sz w:val="56"/>
+          <w:szCs w:val="56"/>
+          <w:lang w:val="es-MX"/>
+        </w:rPr>
+        <w:t xml:space="preserve"> con </w:t>
+      </w:r>
+      <w:r>
+        <w:rPr>
+          <w:rFonts w:ascii="Verdana Pro Black" w:hAnsi="Verdana Pro Black" w:cs="Shruti"/>
+          <w:b/>
+          <w:bCs/>
+          <w:sz w:val="56"/>
+          <w:szCs w:val="56"/>
+          <w:lang w:val="es-MX"/>
+        </w:rPr>
+        <w:t>5</w:t>
+      </w:r>
+      <w:r>
+        <w:rPr>
+          <w:rFonts w:ascii="Verdana Pro Black" w:hAnsi="Verdana Pro Black" w:cs="Shruti"/>
+          <w:b/>
+          <w:bCs/>
+          <w:sz w:val="56"/>
+          <w:szCs w:val="56"/>
+          <w:lang w:val="es-MX"/>
+        </w:rPr>
+        <w:t xml:space="preserve">0 </w:t>
+      </w:r>
+      <w:proofErr w:type="spellStart"/>
+      <w:r>
+        <w:rPr>
+          <w:rFonts w:ascii="Verdana Pro Black" w:hAnsi="Verdana Pro Black" w:cs="Shruti"/>
+          <w:b/>
+          <w:bCs/>
+          <w:sz w:val="56"/>
+          <w:szCs w:val="56"/>
+          <w:lang w:val="es-MX"/>
+        </w:rPr>
+        <w:t>frames</w:t>
+      </w:r>
+      <w:proofErr w:type="spellEnd"/>
+    </w:p>
+    <w:p>
+      <w:pPr>
+        <w:jc w:val="center"/>
+        <w:rPr>
+          <w:lang w:val="es-MX"/>
+        </w:rPr>
+      </w:pPr>
+      <w:r>
+        <w:rPr>
+          <w:noProof/>
+          <w14:ligatures w14:val="standardContextual"/>
+        </w:rPr>
+        <w:drawing>
+          <wp:inline distT="0" distB="0" distL="0" distR="0" wp14:anchorId="482B46BC" wp14:editId="2D23F2F8">
+            <wp:extent cx="5612130" cy="2589530"/>
+            <wp:effectExtent l="0" t="0" r="7620" b="1270"/>
+            <wp:docPr id="708067515" name="Imagen 1"/>
+            <wp:cNvGraphicFramePr>
+              <a:graphicFrameLocks xmlns:a="http://schemas.openxmlformats.org/drawingml/2006/main" noChangeAspect="1"/>
+            </wp:cNvGraphicFramePr>
+            <a:graphic xmlns:a="http://schemas.openxmlformats.org/drawingml/2006/main">
+              <a:graphicData uri="http://schemas.openxmlformats.org/drawingml/2006/picture">
+                <pic:pic xmlns:pic="http://schemas.openxmlformats.org/drawingml/2006/picture">
+                  <pic:nvPicPr>
+                    <pic:cNvPr id="708067515" name=""/>
+                    <pic:cNvPicPr/>
+                  </pic:nvPicPr>
+                  <pic:blipFill>
+                    <a:blip r:embed="rId9"/>
+                    <a:stretch>
+                      <a:fillRect/>
+                    </a:stretch>
+                  </pic:blipFill>
+                  <pic:spPr>
+                    <a:xfrm>
+                      <a:off x="0" y="0"/>
+                      <a:ext cx="5612130" cy="2589530"/>
+                    </a:xfrm>
+                    <a:prstGeom prst="rect">
+                      <a:avLst/>
+                    </a:prstGeom>
+                  </pic:spPr>
+                </pic:pic>
+              </a:graphicData>
+            </a:graphic>
+          </wp:inline>
+        </w:drawing>
+      </w:r>
+    </w:p>
+    <w:p>
+      <w:pPr>
+        <w:jc w:val="center"/>
+        <w:rPr>
+          <w:lang w:val="es-MX"/>
+        </w:rPr>
+      </w:pPr>
+      <w:r>
+        <w:rPr>
+          <w:noProof/>
+          <w14:ligatures w14:val="standardContextual"/>
+        </w:rPr>
+        <w:drawing>
+          <wp:inline distT="0" distB="0" distL="0" distR="0" wp14:anchorId="011E6D4B" wp14:editId="0BB2ED0D">
+            <wp:extent cx="5612130" cy="2856865"/>
+            <wp:effectExtent l="0" t="0" r="7620" b="635"/>
+            <wp:docPr id="1988056838" name="Imagen 1"/>
+            <wp:cNvGraphicFramePr>
+              <a:graphicFrameLocks xmlns:a="http://schemas.openxmlformats.org/drawingml/2006/main" noChangeAspect="1"/>
+            </wp:cNvGraphicFramePr>
+            <a:graphic xmlns:a="http://schemas.openxmlformats.org/drawingml/2006/main">
+              <a:graphicData uri="http://schemas.openxmlformats.org/drawingml/2006/picture">
+                <pic:pic xmlns:pic="http://schemas.openxmlformats.org/drawingml/2006/picture">
+                  <pic:nvPicPr>
+                    <pic:cNvPr id="1988056838" name=""/>
+                    <pic:cNvPicPr/>
+                  </pic:nvPicPr>
+                  <pic:blipFill>
+                    <a:blip r:embed="rId10"/>
+                    <a:stretch>
+                      <a:fillRect/>
+                    </a:stretch>
+                  </pic:blipFill>
+                  <pic:spPr>
+                    <a:xfrm>
+                      <a:off x="0" y="0"/>
+                      <a:ext cx="5612130" cy="2856865"/>
+                    </a:xfrm>
+                    <a:prstGeom prst="rect">
+                      <a:avLst/>
+                    </a:prstGeom>
+                  </pic:spPr>
+                </pic:pic>
+              </a:graphicData>
+            </a:graphic>
+          </wp:inline>
+        </w:drawing>
+      </w:r>
+    </w:p>
+    <w:p>
+      <w:pPr>
+        <w:jc w:val="center"/>
+        <w:rPr>
+          <w:lang w:val="es-MX"/>
+        </w:rPr>
+      </w:pPr>
+      <w:r>
+        <w:rPr>
+          <w:noProof/>
+          <w14:ligatures w14:val="standardContextual"/>
+        </w:rPr>
+        <w:lastRenderedPageBreak/>
+        <w:drawing>
+          <wp:inline distT="0" distB="0" distL="0" distR="0" wp14:anchorId="7455D588" wp14:editId="50A46FE4">
+            <wp:extent cx="5612130" cy="2799080"/>
+            <wp:effectExtent l="0" t="0" r="7620" b="1270"/>
+            <wp:docPr id="523850569" name="Imagen 1"/>
+            <wp:cNvGraphicFramePr>
+              <a:graphicFrameLocks xmlns:a="http://schemas.openxmlformats.org/drawingml/2006/main" noChangeAspect="1"/>
+            </wp:cNvGraphicFramePr>
+            <a:graphic xmlns:a="http://schemas.openxmlformats.org/drawingml/2006/main">
+              <a:graphicData uri="http://schemas.openxmlformats.org/drawingml/2006/picture">
+                <pic:pic xmlns:pic="http://schemas.openxmlformats.org/drawingml/2006/picture">
+                  <pic:nvPicPr>
+                    <pic:cNvPr id="523850569" name=""/>
+                    <pic:cNvPicPr/>
+                  </pic:nvPicPr>
+                  <pic:blipFill>
+                    <a:blip r:embed="rId11"/>
+                    <a:stretch>
+                      <a:fillRect/>
+                    </a:stretch>
+                  </pic:blipFill>
+                  <pic:spPr>
+                    <a:xfrm>
+                      <a:off x="0" y="0"/>
+                      <a:ext cx="5612130" cy="2799080"/>
+                    </a:xfrm>
+                    <a:prstGeom prst="rect">
+                      <a:avLst/>
+                    </a:prstGeom>
+                  </pic:spPr>
+                </pic:pic>
+              </a:graphicData>
+            </a:graphic>
+          </wp:inline>
+        </w:drawing>
+      </w:r>
+    </w:p>
+    <w:p>
+      <w:pPr>
+        <w:spacing w:after="0"/>
+        <w:ind w:left="2127" w:right="49" w:hanging="2124"/>
+        <w:jc w:val="center"/>
+        <w:rPr>
+          <w:rFonts w:ascii="Verdana Pro Black" w:hAnsi="Verdana Pro Black" w:cs="Shruti"/>
+          <w:b/>
+          <w:bCs/>
+          <w:sz w:val="56"/>
+          <w:szCs w:val="56"/>
+          <w:lang w:val="es-MX"/>
+        </w:rPr>
+      </w:pPr>
+      <w:proofErr w:type="spellStart"/>
+      <w:proofErr w:type="gramStart"/>
+      <w:r>
+        <w:rPr>
+          <w:rFonts w:ascii="Verdana Pro Black" w:hAnsi="Verdana Pro Black" w:cs="Shruti"/>
+          <w:b/>
+          <w:bCs/>
+          <w:sz w:val="56"/>
+          <w:szCs w:val="56"/>
+          <w:lang w:val="es-MX"/>
+        </w:rPr>
+        <w:t>bzip.trace</w:t>
+      </w:r>
+      <w:proofErr w:type="spellEnd"/>
+      <w:proofErr w:type="gramEnd"/>
+      <w:r>
+        <w:rPr>
+          <w:rFonts w:ascii="Verdana Pro Black" w:hAnsi="Verdana Pro Black" w:cs="Shruti"/>
+          <w:b/>
+          <w:bCs/>
+          <w:sz w:val="56"/>
+          <w:szCs w:val="56"/>
+          <w:lang w:val="es-MX"/>
+        </w:rPr>
+        <w:t xml:space="preserve"> con 10</w:t>
+      </w:r>
+      <w:r>
+        <w:rPr>
+          <w:rFonts w:ascii="Verdana Pro Black" w:hAnsi="Verdana Pro Black" w:cs="Shruti"/>
+          <w:b/>
+          <w:bCs/>
+          <w:sz w:val="56"/>
+          <w:szCs w:val="56"/>
+          <w:lang w:val="es-MX"/>
+        </w:rPr>
+        <w:t>0</w:t>
+      </w:r>
+      <w:r>
+        <w:rPr>
+          <w:rFonts w:ascii="Verdana Pro Black" w:hAnsi="Verdana Pro Black" w:cs="Shruti"/>
+          <w:b/>
+          <w:bCs/>
+          <w:sz w:val="56"/>
+          <w:szCs w:val="56"/>
+          <w:lang w:val="es-MX"/>
+        </w:rPr>
+        <w:t xml:space="preserve"> </w:t>
+      </w:r>
+      <w:proofErr w:type="spellStart"/>
+      <w:r>
+        <w:rPr>
+          <w:rFonts w:ascii="Verdana Pro Black" w:hAnsi="Verdana Pro Black" w:cs="Shruti"/>
+          <w:b/>
+          <w:bCs/>
+          <w:sz w:val="56"/>
+          <w:szCs w:val="56"/>
+          <w:lang w:val="es-MX"/>
+        </w:rPr>
+        <w:t>frames</w:t>
+      </w:r>
+      <w:proofErr w:type="spellEnd"/>
+    </w:p>
+    <w:p>
+      <w:pPr>
+        <w:jc w:val="center"/>
+        <w:rPr>
+          <w:lang w:val="es-MX"/>
+        </w:rPr>
+      </w:pPr>
+      <w:r>
+        <w:rPr>
+          <w:noProof/>
+          <w14:ligatures w14:val="standardContextual"/>
+        </w:rPr>
+        <w:drawing>
+          <wp:inline distT="0" distB="0" distL="0" distR="0" wp14:anchorId="3C2FB7BA" wp14:editId="239CB7E7">
+            <wp:extent cx="5612130" cy="2908300"/>
+            <wp:effectExtent l="0" t="0" r="7620" b="6350"/>
+            <wp:docPr id="1172654282" name="Imagen 1"/>
+            <wp:cNvGraphicFramePr>
+              <a:graphicFrameLocks xmlns:a="http://schemas.openxmlformats.org/drawingml/2006/main" noChangeAspect="1"/>
+            </wp:cNvGraphicFramePr>
+            <a:graphic xmlns:a="http://schemas.openxmlformats.org/drawingml/2006/main">
+              <a:graphicData uri="http://schemas.openxmlformats.org/drawingml/2006/picture">
+                <pic:pic xmlns:pic="http://schemas.openxmlformats.org/drawingml/2006/picture">
+                  <pic:nvPicPr>
+                    <pic:cNvPr id="1172654282" name=""/>
+                    <pic:cNvPicPr/>
+                  </pic:nvPicPr>
+                  <pic:blipFill>
+                    <a:blip r:embed="rId12"/>
+                    <a:stretch>
+                      <a:fillRect/>
+                    </a:stretch>
+                  </pic:blipFill>
+                  <pic:spPr>
+                    <a:xfrm>
+                      <a:off x="0" y="0"/>
+                      <a:ext cx="5612130" cy="2908300"/>
+                    </a:xfrm>
+                    <a:prstGeom prst="rect">
+                      <a:avLst/>
+                    </a:prstGeom>
+                  </pic:spPr>
+                </pic:pic>
+              </a:graphicData>
+            </a:graphic>
+          </wp:inline>
+        </w:drawing>
+      </w:r>
+    </w:p>
+    <w:p>
+      <w:pPr>
+        <w:spacing w:line="278" w:lineRule="auto"/>
+        <w:jc w:val="center"/>
+        <w:rPr>
+          <w:lang w:val="es-MX"/>
+        </w:rPr>
+      </w:pPr>
+      <w:r>
+        <w:rPr>
+          <w:lang w:val="es-MX"/>
+        </w:rPr>
+        <w:br w:type="page"/>
+      </w:r>
+    </w:p>
+    <w:p>
+      <w:pPr>
+        <w:jc w:val="center"/>
+        <w:rPr>
+          <w:lang w:val="es-MX"/>
+        </w:rPr>
+      </w:pPr>
+      <w:r>
+        <w:rPr>
+          <w:noProof/>
+          <w14:ligatures w14:val="standardContextual"/>
+        </w:rPr>
+        <w:lastRenderedPageBreak/>
+        <w:drawing>
+          <wp:inline distT="0" distB="0" distL="0" distR="0" wp14:anchorId="40969B75" wp14:editId="3F549272">
+            <wp:extent cx="5612130" cy="2834005"/>
+            <wp:effectExtent l="0" t="0" r="7620" b="4445"/>
+            <wp:docPr id="1453878454" name="Imagen 1"/>
+            <wp:cNvGraphicFramePr>
+              <a:graphicFrameLocks xmlns:a="http://schemas.openxmlformats.org/drawingml/2006/main" noChangeAspect="1"/>
+            </wp:cNvGraphicFramePr>
+            <a:graphic xmlns:a="http://schemas.openxmlformats.org/drawingml/2006/main">
+              <a:graphicData uri="http://schemas.openxmlformats.org/drawingml/2006/picture">
+                <pic:pic xmlns:pic="http://schemas.openxmlformats.org/drawingml/2006/picture">
+                  <pic:nvPicPr>
+                    <pic:cNvPr id="1453878454" name=""/>
+                    <pic:cNvPicPr/>
+                  </pic:nvPicPr>
+                  <pic:blipFill>
+                    <a:blip r:embed="rId13"/>
+                    <a:stretch>
+                      <a:fillRect/>
+                    </a:stretch>
+                  </pic:blipFill>
+                  <pic:spPr>
+                    <a:xfrm>
+                      <a:off x="0" y="0"/>
+                      <a:ext cx="5612130" cy="2834005"/>
+                    </a:xfrm>
+                    <a:prstGeom prst="rect">
+                      <a:avLst/>
+                    </a:prstGeom>
+                  </pic:spPr>
+                </pic:pic>
+              </a:graphicData>
+            </a:graphic>
+          </wp:inline>
+        </w:drawing>
+      </w:r>
+    </w:p>
+    <w:p>
+      <w:pPr>
+        <w:jc w:val="center"/>
+        <w:rPr>
+          <w:lang w:val="es-MX"/>
+        </w:rPr>
+      </w:pPr>
+      <w:r>
+        <w:rPr>
+          <w:noProof/>
+          <w14:ligatures w14:val="standardContextual"/>
+        </w:rPr>
+        <w:drawing>
+          <wp:inline distT="0" distB="0" distL="0" distR="0" wp14:anchorId="252E4F66" wp14:editId="2E9575DC">
+            <wp:extent cx="5612130" cy="2737485"/>
+            <wp:effectExtent l="0" t="0" r="7620" b="5715"/>
+            <wp:docPr id="321322988" name="Imagen 1"/>
+            <wp:cNvGraphicFramePr>
+              <a:graphicFrameLocks xmlns:a="http://schemas.openxmlformats.org/drawingml/2006/main" noChangeAspect="1"/>
+            </wp:cNvGraphicFramePr>
+            <a:graphic xmlns:a="http://schemas.openxmlformats.org/drawingml/2006/main">
+              <a:graphicData uri="http://schemas.openxmlformats.org/drawingml/2006/picture">
+                <pic:pic xmlns:pic="http://schemas.openxmlformats.org/drawingml/2006/picture">
+                  <pic:nvPicPr>
+                    <pic:cNvPr id="321322988" name=""/>
+                    <pic:cNvPicPr/>
+                  </pic:nvPicPr>
+                  <pic:blipFill>
+                    <a:blip r:embed="rId14"/>
+                    <a:stretch>
+                      <a:fillRect/>
+                    </a:stretch>
+                  </pic:blipFill>
+                  <pic:spPr>
+                    <a:xfrm>
+                      <a:off x="0" y="0"/>
+                      <a:ext cx="5612130" cy="2737485"/>
+                    </a:xfrm>
+                    <a:prstGeom prst="rect">
+                      <a:avLst/>
+                    </a:prstGeom>
+                  </pic:spPr>
+                </pic:pic>
+              </a:graphicData>
+            </a:graphic>
+          </wp:inline>
+        </w:drawing>
+      </w:r>
+    </w:p>
+    <w:p>
+      <w:pPr>
+        <w:spacing w:after="0"/>
+        <w:ind w:left="2127" w:right="49" w:hanging="2124"/>
+        <w:jc w:val="center"/>
+        <w:rPr>
+          <w:rFonts w:ascii="Verdana Pro Black" w:hAnsi="Verdana Pro Black" w:cs="Shruti"/>
+          <w:b/>
+          <w:bCs/>
+          <w:sz w:val="56"/>
+          <w:szCs w:val="56"/>
+          <w:lang w:val="es-MX"/>
+        </w:rPr>
+      </w:pPr>
+      <w:r>
+        <w:rPr>
+          <w:lang w:val="es-MX"/>
+        </w:rPr>
+        <w:br w:type="page"/>
+      </w:r>
+      <w:r>
+        <w:rPr>
+          <w:rFonts w:ascii="Verdana Pro Black" w:hAnsi="Verdana Pro Black" w:cs="Shruti"/>
+          <w:b/>
+          <w:bCs/>
+          <w:sz w:val="56"/>
+          <w:szCs w:val="56"/>
+          <w:lang w:val="es-MX"/>
+        </w:rPr>
+        <w:lastRenderedPageBreak/>
+        <w:t xml:space="preserve">Reporte final de </w:t>
+      </w:r>
+      <w:proofErr w:type="spellStart"/>
+      <w:proofErr w:type="gramStart"/>
+      <w:r>
+        <w:rPr>
+          <w:rFonts w:ascii="Verdana Pro Black" w:hAnsi="Verdana Pro Black" w:cs="Shruti"/>
+          <w:b/>
+          <w:bCs/>
+          <w:sz w:val="56"/>
+          <w:szCs w:val="56"/>
+          <w:lang w:val="es-MX"/>
+        </w:rPr>
+        <w:t>b</w:t>
+      </w:r>
+      <w:r>
+        <w:rPr>
+          <w:rFonts w:ascii="Verdana Pro Black" w:hAnsi="Verdana Pro Black" w:cs="Shruti"/>
+          <w:b/>
+          <w:bCs/>
+          <w:sz w:val="56"/>
+          <w:szCs w:val="56"/>
+          <w:lang w:val="es-MX"/>
+        </w:rPr>
+        <w:t>zip.trace</w:t>
+      </w:r>
+      <w:proofErr w:type="spellEnd"/>
+      <w:proofErr w:type="gramEnd"/>
+    </w:p>
+    <w:p>
+      <w:pPr>
+        <w:jc w:val="center"/>
+        <w:rPr>
+          <w:lang w:val="es-MX"/>
+        </w:rPr>
+      </w:pPr>
+      <w:r>
+        <w:rPr>
+          <w:noProof/>
+          <w14:ligatures w14:val="standardContextual"/>
+        </w:rPr>
+        <w:drawing>
+          <wp:inline distT="0" distB="0" distL="0" distR="0" wp14:anchorId="54E2573E" wp14:editId="7C19737D">
+            <wp:extent cx="5612130" cy="1630045"/>
+            <wp:effectExtent l="0" t="0" r="7620" b="8255"/>
+            <wp:docPr id="1497874734" name="Imagen 1"/>
+            <wp:cNvGraphicFramePr>
+              <a:graphicFrameLocks xmlns:a="http://schemas.openxmlformats.org/drawingml/2006/main" noChangeAspect="1"/>
+            </wp:cNvGraphicFramePr>
+            <a:graphic xmlns:a="http://schemas.openxmlformats.org/drawingml/2006/main">
+              <a:graphicData uri="http://schemas.openxmlformats.org/drawingml/2006/picture">
+                <pic:pic xmlns:pic="http://schemas.openxmlformats.org/drawingml/2006/picture">
+                  <pic:nvPicPr>
+                    <pic:cNvPr id="1497874734" name=""/>
+                    <pic:cNvPicPr/>
+                  </pic:nvPicPr>
+                  <pic:blipFill>
+                    <a:blip r:embed="rId15"/>
+                    <a:stretch>
+                      <a:fillRect/>
+                    </a:stretch>
+                  </pic:blipFill>
+                  <pic:spPr>
+                    <a:xfrm>
+                      <a:off x="0" y="0"/>
+                      <a:ext cx="5612130" cy="1630045"/>
+                    </a:xfrm>
+                    <a:prstGeom prst="rect">
+                      <a:avLst/>
+                    </a:prstGeom>
+                  </pic:spPr>
+                </pic:pic>
+              </a:graphicData>
+            </a:graphic>
+          </wp:inline>
+        </w:drawing>
+      </w:r>
+    </w:p>
+    <w:p>
+      <w:pPr>
+        <w:jc w:val="center"/>
+        <w:rPr>
+          <w:lang w:val="es-MX"/>
+        </w:rPr>
+      </w:pPr>
+      <w:r>
+        <w:rPr>
+          <w:noProof/>
+          <w14:ligatures w14:val="standardContextual"/>
+        </w:rPr>
+        <w:drawing>
+          <wp:inline distT="0" distB="0" distL="0" distR="0" wp14:anchorId="512A6D55" wp14:editId="35BB0321">
+            <wp:extent cx="5612130" cy="5327650"/>
+            <wp:effectExtent l="0" t="0" r="7620" b="6350"/>
+            <wp:docPr id="1723134034" name="Imagen 1"/>
+            <wp:cNvGraphicFramePr>
+              <a:graphicFrameLocks xmlns:a="http://schemas.openxmlformats.org/drawingml/2006/main" noChangeAspect="1"/>
+            </wp:cNvGraphicFramePr>
+            <a:graphic xmlns:a="http://schemas.openxmlformats.org/drawingml/2006/main">
+              <a:graphicData uri="http://schemas.openxmlformats.org/drawingml/2006/picture">
+                <pic:pic xmlns:pic="http://schemas.openxmlformats.org/drawingml/2006/picture">
+                  <pic:nvPicPr>
+                    <pic:cNvPr id="1723134034" name=""/>
+                    <pic:cNvPicPr/>
+                  </pic:nvPicPr>
+                  <pic:blipFill>
+                    <a:blip r:embed="rId16"/>
+                    <a:stretch>
+                      <a:fillRect/>
+                    </a:stretch>
+                  </pic:blipFill>
+                  <pic:spPr>
+                    <a:xfrm>
+                      <a:off x="0" y="0"/>
+                      <a:ext cx="5612130" cy="5327650"/>
+                    </a:xfrm>
+                    <a:prstGeom prst="rect">
+                      <a:avLst/>
+                    </a:prstGeom>
+                  </pic:spPr>
+                </pic:pic>
+              </a:graphicData>
+            </a:graphic>
+          </wp:inline>
+        </w:drawing>
+      </w:r>
+    </w:p>
+    <w:p>
+      <w:pPr>
+        <w:jc w:val="center"/>
+        <w:rPr>
+          <w:lang w:val="es-MX"/>
+        </w:rPr>
+      </w:pPr>
+      <w:r>
+        <w:rPr>
+          <w:noProof/>
+          <w14:ligatures w14:val="standardContextual"/>
+        </w:rPr>
+        <w:lastRenderedPageBreak/>
+        <w:drawing>
+          <wp:inline distT="0" distB="0" distL="0" distR="0" wp14:anchorId="49562928" wp14:editId="490E6B4B">
+            <wp:extent cx="5612130" cy="1054100"/>
+            <wp:effectExtent l="0" t="0" r="7620" b="0"/>
+            <wp:docPr id="627330020" name="Imagen 1"/>
+            <wp:cNvGraphicFramePr>
+              <a:graphicFrameLocks xmlns:a="http://schemas.openxmlformats.org/drawingml/2006/main" noChangeAspect="1"/>
+            </wp:cNvGraphicFramePr>
+            <a:graphic xmlns:a="http://schemas.openxmlformats.org/drawingml/2006/main">
+              <a:graphicData uri="http://schemas.openxmlformats.org/drawingml/2006/picture">
+                <pic:pic xmlns:pic="http://schemas.openxmlformats.org/drawingml/2006/picture">
+                  <pic:nvPicPr>
+                    <pic:cNvPr id="627330020" name=""/>
+                    <pic:cNvPicPr/>
+                  </pic:nvPicPr>
+                  <pic:blipFill>
+                    <a:blip r:embed="rId17"/>
+                    <a:stretch>
+                      <a:fillRect/>
+                    </a:stretch>
+                  </pic:blipFill>
+                  <pic:spPr>
+                    <a:xfrm>
+                      <a:off x="0" y="0"/>
+                      <a:ext cx="5612130" cy="1054100"/>
+                    </a:xfrm>
+                    <a:prstGeom prst="rect">
+                      <a:avLst/>
+                    </a:prstGeom>
+                  </pic:spPr>
+                </pic:pic>
+              </a:graphicData>
+            </a:graphic>
+          </wp:inline>
+        </w:drawing>
+      </w:r>
+    </w:p>
+    <w:p>
+      <w:pPr>
+        <w:spacing w:line="278" w:lineRule="auto"/>
+        <w:jc w:val="center"/>
+        <w:rPr>
+          <w:lang w:val="es-MX"/>
+        </w:rPr>
+      </w:pPr>
+      <w:r>
+        <w:rPr>
+          <w:lang w:val="es-MX"/>
+        </w:rPr>
+        <w:br w:type="page"/>
+      </w:r>
+    </w:p>
+    <w:p>
+      <w:pPr>
+        <w:spacing w:after="0"/>
+        <w:ind w:left="2124"/>
+        <w:rPr>
+          <w:rFonts w:ascii="Verdana Pro Black" w:hAnsi="Verdana Pro Black" w:cs="Shruti"/>
+          <w:b/>
+          <w:bCs/>
+          <w:sz w:val="72"/>
+          <w:szCs w:val="72"/>
+          <w:lang w:val="es-MX"/>
+        </w:rPr>
+      </w:pPr>
+      <w:proofErr w:type="spellStart"/>
+      <w:proofErr w:type="gramStart"/>
+      <w:r>
+        <w:rPr>
+          <w:rFonts w:ascii="Verdana Pro Black" w:hAnsi="Verdana Pro Black" w:cs="Shruti"/>
+          <w:b/>
+          <w:bCs/>
+          <w:sz w:val="72"/>
+          <w:szCs w:val="72"/>
+          <w:lang w:val="es-MX"/>
+        </w:rPr>
+        <w:lastRenderedPageBreak/>
+        <w:t>gcc</w:t>
+      </w:r>
+      <w:r>
+        <w:rPr>
+          <w:rFonts w:ascii="Verdana Pro Black" w:hAnsi="Verdana Pro Black" w:cs="Shruti"/>
+          <w:b/>
+          <w:bCs/>
+          <w:sz w:val="72"/>
+          <w:szCs w:val="72"/>
+          <w:lang w:val="es-MX"/>
+        </w:rPr>
+        <w:t>.trace</w:t>
+      </w:r>
+      <w:proofErr w:type="spellEnd"/>
+      <w:proofErr w:type="gramEnd"/>
+    </w:p>
+    <w:p>
+      <w:pPr>
+        <w:spacing w:after="0"/>
+        <w:ind w:left="2124" w:hanging="2124"/>
+        <w:jc w:val="center"/>
+        <w:rPr>
+          <w:rFonts w:ascii="Verdana Pro Black" w:hAnsi="Verdana Pro Black" w:cs="Shruti"/>
+          <w:b/>
+          <w:bCs/>
+          <w:sz w:val="72"/>
+          <w:szCs w:val="72"/>
+          <w:lang w:val="es-MX"/>
+        </w:rPr>
+      </w:pPr>
+      <w:r>
+        <w:rPr>
+          <w:noProof/>
+          <w14:ligatures w14:val="standardContextual"/>
+        </w:rPr>
+        <w:drawing>
+          <wp:inline distT="0" distB="0" distL="0" distR="0" wp14:anchorId="500885C8" wp14:editId="7092221E">
+            <wp:extent cx="5612130" cy="3083560"/>
+            <wp:effectExtent l="0" t="0" r="7620" b="2540"/>
+            <wp:docPr id="477122483" name="Imagen 1"/>
+            <wp:cNvGraphicFramePr>
+              <a:graphicFrameLocks xmlns:a="http://schemas.openxmlformats.org/drawingml/2006/main" noChangeAspect="1"/>
+            </wp:cNvGraphicFramePr>
+            <a:graphic xmlns:a="http://schemas.openxmlformats.org/drawingml/2006/main">
+              <a:graphicData uri="http://schemas.openxmlformats.org/drawingml/2006/picture">
+                <pic:pic xmlns:pic="http://schemas.openxmlformats.org/drawingml/2006/picture">
+                  <pic:nvPicPr>
+                    <pic:cNvPr id="477122483" name=""/>
+                    <pic:cNvPicPr/>
+                  </pic:nvPicPr>
+                  <pic:blipFill>
+                    <a:blip r:embed="rId18"/>
+                    <a:stretch>
+                      <a:fillRect/>
+                    </a:stretch>
+                  </pic:blipFill>
+                  <pic:spPr>
+                    <a:xfrm>
+                      <a:off x="0" y="0"/>
+                      <a:ext cx="5612130" cy="3083560"/>
+                    </a:xfrm>
+                    <a:prstGeom prst="rect">
+                      <a:avLst/>
+                    </a:prstGeom>
+                  </pic:spPr>
+                </pic:pic>
+              </a:graphicData>
+            </a:graphic>
+          </wp:inline>
+        </w:drawing>
+      </w:r>
+    </w:p>
+    <w:p>
+      <w:pPr>
+        <w:spacing w:after="0"/>
+        <w:ind w:left="2124" w:hanging="2124"/>
+        <w:jc w:val="center"/>
+        <w:rPr>
+          <w:rFonts w:ascii="Verdana Pro Black" w:hAnsi="Verdana Pro Black" w:cs="Shruti"/>
+          <w:b/>
+          <w:bCs/>
+          <w:sz w:val="56"/>
+          <w:szCs w:val="56"/>
+          <w:lang w:val="es-MX"/>
+        </w:rPr>
+      </w:pPr>
+      <w:proofErr w:type="spellStart"/>
+      <w:proofErr w:type="gramStart"/>
+      <w:r>
+        <w:rPr>
+          <w:rFonts w:ascii="Verdana Pro Black" w:hAnsi="Verdana Pro Black" w:cs="Shruti"/>
+          <w:b/>
+          <w:bCs/>
+          <w:sz w:val="56"/>
+          <w:szCs w:val="56"/>
+          <w:lang w:val="es-MX"/>
+        </w:rPr>
+        <w:t>gcc</w:t>
+      </w:r>
+      <w:r>
+        <w:rPr>
+          <w:rFonts w:ascii="Verdana Pro Black" w:hAnsi="Verdana Pro Black" w:cs="Shruti"/>
+          <w:b/>
+          <w:bCs/>
+          <w:sz w:val="56"/>
+          <w:szCs w:val="56"/>
+          <w:lang w:val="es-MX"/>
+        </w:rPr>
+        <w:t>.trace</w:t>
+      </w:r>
+      <w:proofErr w:type="spellEnd"/>
+      <w:proofErr w:type="gramEnd"/>
+      <w:r>
+        <w:rPr>
+          <w:rFonts w:ascii="Verdana Pro Black" w:hAnsi="Verdana Pro Black" w:cs="Shruti"/>
+          <w:b/>
+          <w:bCs/>
+          <w:sz w:val="56"/>
+          <w:szCs w:val="56"/>
+          <w:lang w:val="es-MX"/>
+        </w:rPr>
+        <w:t xml:space="preserve"> con 10 </w:t>
+      </w:r>
+      <w:proofErr w:type="spellStart"/>
+      <w:r>
+        <w:rPr>
+          <w:rFonts w:ascii="Verdana Pro Black" w:hAnsi="Verdana Pro Black" w:cs="Shruti"/>
+          <w:b/>
+          <w:bCs/>
+          <w:sz w:val="56"/>
+          <w:szCs w:val="56"/>
+          <w:lang w:val="es-MX"/>
+        </w:rPr>
+        <w:t>frames</w:t>
+      </w:r>
+      <w:proofErr w:type="spellEnd"/>
+    </w:p>
+    <w:p>
+      <w:pPr>
+        <w:spacing w:after="0"/>
+        <w:ind w:left="2124" w:hanging="2124"/>
+        <w:jc w:val="center"/>
+        <w:rPr>
+          <w:rFonts w:ascii="Verdana Pro Black" w:hAnsi="Verdana Pro Black" w:cs="Shruti"/>
+          <w:b/>
+          <w:bCs/>
+          <w:sz w:val="72"/>
+          <w:szCs w:val="72"/>
+          <w:lang w:val="es-MX"/>
+        </w:rPr>
+      </w:pPr>
+      <w:r>
+        <w:rPr>
+          <w:noProof/>
+          <w14:ligatures w14:val="standardContextual"/>
+        </w:rPr>
+        <w:drawing>
+          <wp:inline distT="0" distB="0" distL="0" distR="0" wp14:anchorId="4BF0D95B" wp14:editId="3029AD7F">
+            <wp:extent cx="5612130" cy="3174365"/>
+            <wp:effectExtent l="0" t="0" r="7620" b="6985"/>
+            <wp:docPr id="1385256863" name="Imagen 1"/>
+            <wp:cNvGraphicFramePr>
+              <a:graphicFrameLocks xmlns:a="http://schemas.openxmlformats.org/drawingml/2006/main" noChangeAspect="1"/>
+            </wp:cNvGraphicFramePr>
+            <a:graphic xmlns:a="http://schemas.openxmlformats.org/drawingml/2006/main">
+              <a:graphicData uri="http://schemas.openxmlformats.org/drawingml/2006/picture">
+                <pic:pic xmlns:pic="http://schemas.openxmlformats.org/drawingml/2006/picture">
+                  <pic:nvPicPr>
+                    <pic:cNvPr id="1385256863" name=""/>
+                    <pic:cNvPicPr/>
+                  </pic:nvPicPr>
+                  <pic:blipFill>
+                    <a:blip r:embed="rId19"/>
+                    <a:stretch>
+                      <a:fillRect/>
+                    </a:stretch>
+                  </pic:blipFill>
+                  <pic:spPr>
+                    <a:xfrm>
+                      <a:off x="0" y="0"/>
+                      <a:ext cx="5612130" cy="3174365"/>
+                    </a:xfrm>
+                    <a:prstGeom prst="rect">
+                      <a:avLst/>
+                    </a:prstGeom>
+                  </pic:spPr>
+                </pic:pic>
+              </a:graphicData>
+            </a:graphic>
+          </wp:inline>
+        </w:drawing>
+      </w:r>
+    </w:p>
+    <w:p>
+      <w:pPr>
+        <w:spacing w:after="0"/>
+        <w:ind w:left="2124" w:hanging="2124"/>
+        <w:jc w:val="center"/>
+        <w:rPr>
+          <w:rFonts w:ascii="Verdana Pro Black" w:hAnsi="Verdana Pro Black" w:cs="Shruti"/>
+          <w:b/>
+          <w:bCs/>
+          <w:sz w:val="72"/>
+          <w:szCs w:val="72"/>
+          <w:lang w:val="es-MX"/>
+        </w:rPr>
+      </w:pPr>
+    </w:p>
+    <w:p>
+      <w:pPr>
+        <w:spacing w:after="0"/>
+        <w:ind w:left="2124" w:hanging="2124"/>
+        <w:jc w:val="center"/>
+        <w:rPr>
+          <w:rFonts w:ascii="Verdana Pro Black" w:hAnsi="Verdana Pro Black" w:cs="Shruti"/>
+          <w:b/>
+          <w:bCs/>
+          <w:sz w:val="72"/>
+          <w:szCs w:val="72"/>
+          <w:lang w:val="es-MX"/>
+        </w:rPr>
+      </w:pPr>
+      <w:r>
+        <w:rPr>
+          <w:noProof/>
+          <w14:ligatures w14:val="standardContextual"/>
+        </w:rPr>
+        <w:lastRenderedPageBreak/>
+        <w:drawing>
+          <wp:inline distT="0" distB="0" distL="0" distR="0" wp14:anchorId="58908F29" wp14:editId="734CE4B9">
+            <wp:extent cx="5612130" cy="2788285"/>
+            <wp:effectExtent l="0" t="0" r="7620" b="0"/>
+            <wp:docPr id="346835981" name="Imagen 1"/>
+            <wp:cNvGraphicFramePr>
+              <a:graphicFrameLocks xmlns:a="http://schemas.openxmlformats.org/drawingml/2006/main" noChangeAspect="1"/>
+            </wp:cNvGraphicFramePr>
+            <a:graphic xmlns:a="http://schemas.openxmlformats.org/drawingml/2006/main">
+              <a:graphicData uri="http://schemas.openxmlformats.org/drawingml/2006/picture">
+                <pic:pic xmlns:pic="http://schemas.openxmlformats.org/drawingml/2006/picture">
+                  <pic:nvPicPr>
+                    <pic:cNvPr id="346835981" name=""/>
+                    <pic:cNvPicPr/>
+                  </pic:nvPicPr>
+                  <pic:blipFill>
+                    <a:blip r:embed="rId20"/>
+                    <a:stretch>
+                      <a:fillRect/>
+                    </a:stretch>
+                  </pic:blipFill>
+                  <pic:spPr>
+                    <a:xfrm>
+                      <a:off x="0" y="0"/>
+                      <a:ext cx="5612130" cy="2788285"/>
+                    </a:xfrm>
+                    <a:prstGeom prst="rect">
+                      <a:avLst/>
+                    </a:prstGeom>
+                  </pic:spPr>
+                </pic:pic>
+              </a:graphicData>
+            </a:graphic>
+          </wp:inline>
+        </w:drawing>
+      </w:r>
+    </w:p>
+    <w:p>
+      <w:pPr>
+        <w:spacing w:after="0"/>
+        <w:ind w:left="2124" w:hanging="2124"/>
+        <w:jc w:val="center"/>
+        <w:rPr>
+          <w:rFonts w:ascii="Verdana Pro Black" w:hAnsi="Verdana Pro Black" w:cs="Shruti"/>
+          <w:b/>
+          <w:bCs/>
+          <w:sz w:val="72"/>
+          <w:szCs w:val="72"/>
+          <w:lang w:val="es-MX"/>
+        </w:rPr>
+      </w:pPr>
+      <w:proofErr w:type="spellStart"/>
+      <w:proofErr w:type="gramStart"/>
+      <w:r>
+        <w:rPr>
+          <w:rFonts w:ascii="Verdana Pro Black" w:hAnsi="Verdana Pro Black" w:cs="Shruti"/>
+          <w:b/>
+          <w:bCs/>
+          <w:sz w:val="56"/>
+          <w:szCs w:val="56"/>
+          <w:lang w:val="es-MX"/>
+        </w:rPr>
+        <w:t>gcc.trace</w:t>
+      </w:r>
+      <w:proofErr w:type="spellEnd"/>
+      <w:proofErr w:type="gramEnd"/>
+      <w:r>
+        <w:rPr>
+          <w:rFonts w:ascii="Verdana Pro Black" w:hAnsi="Verdana Pro Black" w:cs="Shruti"/>
+          <w:b/>
+          <w:bCs/>
+          <w:sz w:val="56"/>
+          <w:szCs w:val="56"/>
+          <w:lang w:val="es-MX"/>
+        </w:rPr>
+        <w:t xml:space="preserve"> con </w:t>
+      </w:r>
+      <w:r>
+        <w:rPr>
+          <w:rFonts w:ascii="Verdana Pro Black" w:hAnsi="Verdana Pro Black" w:cs="Shruti"/>
+          <w:b/>
+          <w:bCs/>
+          <w:sz w:val="56"/>
+          <w:szCs w:val="56"/>
+          <w:lang w:val="es-MX"/>
+        </w:rPr>
+        <w:t>5</w:t>
+      </w:r>
+      <w:r>
+        <w:rPr>
+          <w:rFonts w:ascii="Verdana Pro Black" w:hAnsi="Verdana Pro Black" w:cs="Shruti"/>
+          <w:b/>
+          <w:bCs/>
+          <w:sz w:val="56"/>
+          <w:szCs w:val="56"/>
+          <w:lang w:val="es-MX"/>
+        </w:rPr>
+        <w:t xml:space="preserve">0 </w:t>
+      </w:r>
+      <w:proofErr w:type="spellStart"/>
+      <w:r>
+        <w:rPr>
+          <w:rFonts w:ascii="Verdana Pro Black" w:hAnsi="Verdana Pro Black" w:cs="Shruti"/>
+          <w:b/>
+          <w:bCs/>
+          <w:sz w:val="56"/>
+          <w:szCs w:val="56"/>
+          <w:lang w:val="es-MX"/>
+        </w:rPr>
+        <w:t>frames</w:t>
+      </w:r>
+      <w:proofErr w:type="spellEnd"/>
+    </w:p>
+    <w:p>
+      <w:pPr>
+        <w:jc w:val="center"/>
+        <w:rPr>
+          <w:lang w:val="es-MX"/>
+        </w:rPr>
+      </w:pPr>
+      <w:r>
+        <w:rPr>
+          <w:noProof/>
+          <w14:ligatures w14:val="standardContextual"/>
+        </w:rPr>
+        <w:drawing>
+          <wp:inline distT="0" distB="0" distL="0" distR="0" wp14:anchorId="0B11AB66" wp14:editId="66B881FE">
+            <wp:extent cx="5612130" cy="2908935"/>
+            <wp:effectExtent l="0" t="0" r="7620" b="5715"/>
+            <wp:docPr id="1959769177" name="Imagen 1"/>
+            <wp:cNvGraphicFramePr>
+              <a:graphicFrameLocks xmlns:a="http://schemas.openxmlformats.org/drawingml/2006/main" noChangeAspect="1"/>
+            </wp:cNvGraphicFramePr>
+            <a:graphic xmlns:a="http://schemas.openxmlformats.org/drawingml/2006/main">
+              <a:graphicData uri="http://schemas.openxmlformats.org/drawingml/2006/picture">
+                <pic:pic xmlns:pic="http://schemas.openxmlformats.org/drawingml/2006/picture">
+                  <pic:nvPicPr>
+                    <pic:cNvPr id="1959769177" name=""/>
+                    <pic:cNvPicPr/>
+                  </pic:nvPicPr>
+                  <pic:blipFill>
+                    <a:blip r:embed="rId21"/>
+                    <a:stretch>
+                      <a:fillRect/>
+                    </a:stretch>
+                  </pic:blipFill>
+                  <pic:spPr>
+                    <a:xfrm>
+                      <a:off x="0" y="0"/>
+                      <a:ext cx="5612130" cy="2908935"/>
+                    </a:xfrm>
+                    <a:prstGeom prst="rect">
+                      <a:avLst/>
+                    </a:prstGeom>
+                  </pic:spPr>
+                </pic:pic>
+              </a:graphicData>
+            </a:graphic>
+          </wp:inline>
+        </w:drawing>
+      </w:r>
+    </w:p>
+    <w:p>
+      <w:pPr>
+        <w:jc w:val="center"/>
+        <w:rPr>
+          <w:lang w:val="es-MX"/>
+        </w:rPr>
+      </w:pPr>
+      <w:r>
+        <w:rPr>
+          <w:noProof/>
+          <w14:ligatures w14:val="standardContextual"/>
+        </w:rPr>
+        <w:lastRenderedPageBreak/>
+        <w:drawing>
+          <wp:inline distT="0" distB="0" distL="0" distR="0" wp14:anchorId="6FDDF304" wp14:editId="1A690DFC">
+            <wp:extent cx="5612130" cy="2856230"/>
+            <wp:effectExtent l="0" t="0" r="7620" b="1270"/>
+            <wp:docPr id="43052942" name="Imagen 1"/>
+            <wp:cNvGraphicFramePr>
+              <a:graphicFrameLocks xmlns:a="http://schemas.openxmlformats.org/drawingml/2006/main" noChangeAspect="1"/>
+            </wp:cNvGraphicFramePr>
+            <a:graphic xmlns:a="http://schemas.openxmlformats.org/drawingml/2006/main">
+              <a:graphicData uri="http://schemas.openxmlformats.org/drawingml/2006/picture">
+                <pic:pic xmlns:pic="http://schemas.openxmlformats.org/drawingml/2006/picture">
+                  <pic:nvPicPr>
+                    <pic:cNvPr id="43052942" name=""/>
+                    <pic:cNvPicPr/>
+                  </pic:nvPicPr>
+                  <pic:blipFill>
+                    <a:blip r:embed="rId22"/>
+                    <a:stretch>
+                      <a:fillRect/>
+                    </a:stretch>
+                  </pic:blipFill>
+                  <pic:spPr>
+                    <a:xfrm>
+                      <a:off x="0" y="0"/>
+                      <a:ext cx="5612130" cy="2856230"/>
+                    </a:xfrm>
+                    <a:prstGeom prst="rect">
+                      <a:avLst/>
+                    </a:prstGeom>
+                  </pic:spPr>
+                </pic:pic>
+              </a:graphicData>
+            </a:graphic>
+          </wp:inline>
+        </w:drawing>
+      </w:r>
+    </w:p>
+    <w:p>
+      <w:pPr>
+        <w:jc w:val="center"/>
+        <w:rPr>
+          <w:lang w:val="es-MX"/>
+        </w:rPr>
+      </w:pPr>
+      <w:r>
+        <w:rPr>
+          <w:noProof/>
+          <w14:ligatures w14:val="standardContextual"/>
+        </w:rPr>
+        <w:drawing>
+          <wp:inline distT="0" distB="0" distL="0" distR="0" wp14:anchorId="323EA108" wp14:editId="2A223670">
+            <wp:extent cx="5612130" cy="2878455"/>
+            <wp:effectExtent l="0" t="0" r="7620" b="0"/>
+            <wp:docPr id="1361498030" name="Imagen 1"/>
+            <wp:cNvGraphicFramePr>
+              <a:graphicFrameLocks xmlns:a="http://schemas.openxmlformats.org/drawingml/2006/main" noChangeAspect="1"/>
+            </wp:cNvGraphicFramePr>
+            <a:graphic xmlns:a="http://schemas.openxmlformats.org/drawingml/2006/main">
+              <a:graphicData uri="http://schemas.openxmlformats.org/drawingml/2006/picture">
+                <pic:pic xmlns:pic="http://schemas.openxmlformats.org/drawingml/2006/picture">
+                  <pic:nvPicPr>
+                    <pic:cNvPr id="1361498030" name=""/>
+                    <pic:cNvPicPr/>
+                  </pic:nvPicPr>
+                  <pic:blipFill>
+                    <a:blip r:embed="rId23"/>
+                    <a:stretch>
+                      <a:fillRect/>
+                    </a:stretch>
+                  </pic:blipFill>
+                  <pic:spPr>
+                    <a:xfrm>
+                      <a:off x="0" y="0"/>
+                      <a:ext cx="5612130" cy="2878455"/>
+                    </a:xfrm>
+                    <a:prstGeom prst="rect">
+                      <a:avLst/>
+                    </a:prstGeom>
+                  </pic:spPr>
+                </pic:pic>
+              </a:graphicData>
+            </a:graphic>
+          </wp:inline>
+        </w:drawing>
+      </w:r>
+    </w:p>
+    <w:p>
+      <w:pPr>
+        <w:jc w:val="center"/>
+        <w:rPr>
+          <w:lang w:val="es-MX"/>
+        </w:rPr>
+      </w:pPr>
+      <w:r>
+        <w:rPr>
+          <w:noProof/>
+          <w14:ligatures w14:val="standardContextual"/>
+        </w:rPr>
+        <w:lastRenderedPageBreak/>
+        <w:drawing>
+          <wp:inline distT="0" distB="0" distL="0" distR="0" wp14:anchorId="0097D107" wp14:editId="4BE05E3E">
+            <wp:extent cx="5612130" cy="2889885"/>
+            <wp:effectExtent l="0" t="0" r="7620" b="5715"/>
+            <wp:docPr id="1653056349" name="Imagen 1"/>
+            <wp:cNvGraphicFramePr>
+              <a:graphicFrameLocks xmlns:a="http://schemas.openxmlformats.org/drawingml/2006/main" noChangeAspect="1"/>
+            </wp:cNvGraphicFramePr>
+            <a:graphic xmlns:a="http://schemas.openxmlformats.org/drawingml/2006/main">
+              <a:graphicData uri="http://schemas.openxmlformats.org/drawingml/2006/picture">
+                <pic:pic xmlns:pic="http://schemas.openxmlformats.org/drawingml/2006/picture">
+                  <pic:nvPicPr>
+                    <pic:cNvPr id="1653056349" name=""/>
+                    <pic:cNvPicPr/>
+                  </pic:nvPicPr>
+                  <pic:blipFill>
+                    <a:blip r:embed="rId24"/>
+                    <a:stretch>
+                      <a:fillRect/>
+                    </a:stretch>
+                  </pic:blipFill>
+                  <pic:spPr>
+                    <a:xfrm>
+                      <a:off x="0" y="0"/>
+                      <a:ext cx="5612130" cy="2889885"/>
+                    </a:xfrm>
+                    <a:prstGeom prst="rect">
+                      <a:avLst/>
+                    </a:prstGeom>
+                  </pic:spPr>
+                </pic:pic>
+              </a:graphicData>
+            </a:graphic>
+          </wp:inline>
+        </w:drawing>
+      </w:r>
+    </w:p>
+    <w:p>
+      <w:pPr>
+        <w:spacing w:line="278" w:lineRule="auto"/>
+        <w:jc w:val="center"/>
+        <w:rPr>
+          <w:rFonts w:ascii="Verdana Pro Black" w:hAnsi="Verdana Pro Black" w:cs="Shruti"/>
+          <w:b/>
+          <w:bCs/>
+          <w:sz w:val="56"/>
+          <w:szCs w:val="56"/>
+          <w:lang w:val="es-MX"/>
+        </w:rPr>
+      </w:pPr>
+      <w:r>
+        <w:rPr>
+          <w:rFonts w:ascii="Verdana Pro Black" w:hAnsi="Verdana Pro Black" w:cs="Shruti"/>
+          <w:b/>
+          <w:bCs/>
+          <w:sz w:val="56"/>
+          <w:szCs w:val="56"/>
+          <w:lang w:val="es-MX"/>
+        </w:rPr>
+        <w:br w:type="page"/>
+      </w:r>
+    </w:p>
+    <w:p>
+      <w:pPr>
+        <w:spacing w:after="0"/>
+        <w:ind w:left="2124" w:hanging="2124"/>
+        <w:jc w:val="center"/>
+        <w:rPr>
+          <w:rFonts w:ascii="Verdana Pro Black" w:hAnsi="Verdana Pro Black" w:cs="Shruti"/>
+          <w:b/>
+          <w:bCs/>
+          <w:sz w:val="72"/>
+          <w:szCs w:val="72"/>
+          <w:lang w:val="es-MX"/>
+        </w:rPr>
+      </w:pPr>
+      <w:proofErr w:type="spellStart"/>
+      <w:proofErr w:type="gramStart"/>
+      <w:r>
+        <w:rPr>
+          <w:rFonts w:ascii="Verdana Pro Black" w:hAnsi="Verdana Pro Black" w:cs="Shruti"/>
+          <w:b/>
+          <w:bCs/>
+          <w:sz w:val="56"/>
+          <w:szCs w:val="56"/>
+          <w:lang w:val="es-MX"/>
+        </w:rPr>
+        <w:lastRenderedPageBreak/>
+        <w:t>gcc.trace</w:t>
+      </w:r>
+      <w:proofErr w:type="spellEnd"/>
+      <w:proofErr w:type="gramEnd"/>
+      <w:r>
+        <w:rPr>
+          <w:rFonts w:ascii="Verdana Pro Black" w:hAnsi="Verdana Pro Black" w:cs="Shruti"/>
+          <w:b/>
+          <w:bCs/>
+          <w:sz w:val="56"/>
+          <w:szCs w:val="56"/>
+          <w:lang w:val="es-MX"/>
+        </w:rPr>
+        <w:t xml:space="preserve"> con 10</w:t>
+      </w:r>
+      <w:r>
+        <w:rPr>
+          <w:rFonts w:ascii="Verdana Pro Black" w:hAnsi="Verdana Pro Black" w:cs="Shruti"/>
+          <w:b/>
+          <w:bCs/>
+          <w:sz w:val="56"/>
+          <w:szCs w:val="56"/>
+          <w:lang w:val="es-MX"/>
+        </w:rPr>
+        <w:t>0</w:t>
+      </w:r>
+      <w:r>
+        <w:rPr>
+          <w:rFonts w:ascii="Verdana Pro Black" w:hAnsi="Verdana Pro Black" w:cs="Shruti"/>
+          <w:b/>
+          <w:bCs/>
+          <w:sz w:val="56"/>
+          <w:szCs w:val="56"/>
+          <w:lang w:val="es-MX"/>
+        </w:rPr>
+        <w:t xml:space="preserve"> </w:t>
+      </w:r>
+      <w:proofErr w:type="spellStart"/>
+      <w:r>
+        <w:rPr>
+          <w:rFonts w:ascii="Verdana Pro Black" w:hAnsi="Verdana Pro Black" w:cs="Shruti"/>
+          <w:b/>
+          <w:bCs/>
+          <w:sz w:val="56"/>
+          <w:szCs w:val="56"/>
+          <w:lang w:val="es-MX"/>
+        </w:rPr>
+        <w:t>frames</w:t>
+      </w:r>
+      <w:proofErr w:type="spellEnd"/>
+    </w:p>
+    <w:p>
+      <w:pPr>
+        <w:jc w:val="center"/>
+        <w:rPr>
+          <w:lang w:val="es-MX"/>
+        </w:rPr>
+      </w:pPr>
+      <w:r>
+        <w:rPr>
+          <w:noProof/>
+          <w14:ligatures w14:val="standardContextual"/>
+        </w:rPr>
+        <w:drawing>
+          <wp:inline distT="0" distB="0" distL="0" distR="0" wp14:anchorId="5DD0735C" wp14:editId="7ED05BB9">
+            <wp:extent cx="5092700" cy="2642004"/>
+            <wp:effectExtent l="0" t="0" r="0" b="6350"/>
+            <wp:docPr id="223644786" name="Imagen 1"/>
+            <wp:cNvGraphicFramePr>
+              <a:graphicFrameLocks xmlns:a="http://schemas.openxmlformats.org/drawingml/2006/main" noChangeAspect="1"/>
+            </wp:cNvGraphicFramePr>
+            <a:graphic xmlns:a="http://schemas.openxmlformats.org/drawingml/2006/main">
+              <a:graphicData uri="http://schemas.openxmlformats.org/drawingml/2006/picture">
+                <pic:pic xmlns:pic="http://schemas.openxmlformats.org/drawingml/2006/picture">
+                  <pic:nvPicPr>
+                    <pic:cNvPr id="223644786" name=""/>
+                    <pic:cNvPicPr/>
+                  </pic:nvPicPr>
+                  <pic:blipFill>
+                    <a:blip r:embed="rId25"/>
+                    <a:stretch>
+                      <a:fillRect/>
+                    </a:stretch>
+                  </pic:blipFill>
+                  <pic:spPr>
+                    <a:xfrm>
+                      <a:off x="0" y="0"/>
+                      <a:ext cx="5098736" cy="2645135"/>
+                    </a:xfrm>
+                    <a:prstGeom prst="rect">
+                      <a:avLst/>
+                    </a:prstGeom>
+                  </pic:spPr>
+                </pic:pic>
+              </a:graphicData>
+            </a:graphic>
+          </wp:inline>
+        </w:drawing>
+      </w:r>
+    </w:p>
+    <w:p>
+      <w:pPr>
+        <w:jc w:val="center"/>
+        <w:rPr>
+          <w:lang w:val="es-MX"/>
+        </w:rPr>
+      </w:pPr>
+      <w:r>
+        <w:rPr>
+          <w:noProof/>
+          <w14:ligatures w14:val="standardContextual"/>
+        </w:rPr>
+        <w:drawing>
+          <wp:inline distT="0" distB="0" distL="0" distR="0" wp14:anchorId="065FF687" wp14:editId="30882F15">
+            <wp:extent cx="5083768" cy="2584450"/>
+            <wp:effectExtent l="0" t="0" r="3175" b="6350"/>
+            <wp:docPr id="1521528477" name="Imagen 1"/>
+            <wp:cNvGraphicFramePr>
+              <a:graphicFrameLocks xmlns:a="http://schemas.openxmlformats.org/drawingml/2006/main" noChangeAspect="1"/>
+            </wp:cNvGraphicFramePr>
+            <a:graphic xmlns:a="http://schemas.openxmlformats.org/drawingml/2006/main">
+              <a:graphicData uri="http://schemas.openxmlformats.org/drawingml/2006/picture">
+                <pic:pic xmlns:pic="http://schemas.openxmlformats.org/drawingml/2006/picture">
+                  <pic:nvPicPr>
+                    <pic:cNvPr id="1521528477" name=""/>
+                    <pic:cNvPicPr/>
+                  </pic:nvPicPr>
+                  <pic:blipFill>
+                    <a:blip r:embed="rId26"/>
+                    <a:stretch>
+                      <a:fillRect/>
+                    </a:stretch>
+                  </pic:blipFill>
+                  <pic:spPr>
+                    <a:xfrm>
+                      <a:off x="0" y="0"/>
+                      <a:ext cx="5085144" cy="2585150"/>
+                    </a:xfrm>
+                    <a:prstGeom prst="rect">
+                      <a:avLst/>
+                    </a:prstGeom>
+                  </pic:spPr>
+                </pic:pic>
+              </a:graphicData>
+            </a:graphic>
+          </wp:inline>
+        </w:drawing>
+      </w:r>
+    </w:p>
+    <w:p>
+      <w:pPr>
+        <w:jc w:val="center"/>
+        <w:rPr>
+          <w:lang w:val="es-MX"/>
+        </w:rPr>
+      </w:pPr>
+      <w:r>
+        <w:rPr>
+          <w:noProof/>
+          <w14:ligatures w14:val="standardContextual"/>
+        </w:rPr>
+        <w:lastRenderedPageBreak/>
+        <w:drawing>
+          <wp:inline distT="0" distB="0" distL="0" distR="0" wp14:anchorId="036E3AB2" wp14:editId="4DA41F2A">
+            <wp:extent cx="4787900" cy="2433497"/>
+            <wp:effectExtent l="0" t="0" r="0" b="5080"/>
+            <wp:docPr id="1056503191" name="Imagen 1"/>
+            <wp:cNvGraphicFramePr>
+              <a:graphicFrameLocks xmlns:a="http://schemas.openxmlformats.org/drawingml/2006/main" noChangeAspect="1"/>
+            </wp:cNvGraphicFramePr>
+            <a:graphic xmlns:a="http://schemas.openxmlformats.org/drawingml/2006/main">
+              <a:graphicData uri="http://schemas.openxmlformats.org/drawingml/2006/picture">
+                <pic:pic xmlns:pic="http://schemas.openxmlformats.org/drawingml/2006/picture">
+                  <pic:nvPicPr>
+                    <pic:cNvPr id="1056503191" name=""/>
+                    <pic:cNvPicPr/>
+                  </pic:nvPicPr>
+                  <pic:blipFill>
+                    <a:blip r:embed="rId27"/>
+                    <a:stretch>
+                      <a:fillRect/>
+                    </a:stretch>
+                  </pic:blipFill>
+                  <pic:spPr>
+                    <a:xfrm>
+                      <a:off x="0" y="0"/>
+                      <a:ext cx="4790696" cy="2434918"/>
+                    </a:xfrm>
+                    <a:prstGeom prst="rect">
+                      <a:avLst/>
+                    </a:prstGeom>
+                  </pic:spPr>
+                </pic:pic>
+              </a:graphicData>
+            </a:graphic>
+          </wp:inline>
+        </w:drawing>
+      </w:r>
+    </w:p>
+    <w:p>
+      <w:pPr>
+        <w:spacing w:line="278" w:lineRule="auto"/>
+        <w:jc w:val="center"/>
+        <w:rPr>
+          <w:lang w:val="es-MX"/>
+        </w:rPr>
+      </w:pPr>
+      <w:r>
+        <w:rPr>
+          <w:lang w:val="es-MX"/>
+        </w:rPr>
+        <w:br w:type="page"/>
+      </w:r>
+    </w:p>
+    <w:p>
+      <w:pPr>
+        <w:spacing w:after="0"/>
+        <w:ind w:right="49"/>
+        <w:jc w:val="center"/>
+        <w:rPr>
+          <w:rFonts w:ascii="Verdana Pro Black" w:hAnsi="Verdana Pro Black" w:cs="Shruti"/>
+          <w:b/>
+          <w:bCs/>
+          <w:sz w:val="56"/>
+          <w:szCs w:val="56"/>
+          <w:lang w:val="es-MX"/>
+        </w:rPr>
+      </w:pPr>
+      <w:r>
+        <w:rPr>
+          <w:rFonts w:ascii="Verdana Pro Black" w:hAnsi="Verdana Pro Black" w:cs="Shruti"/>
+          <w:b/>
+          <w:bCs/>
+          <w:sz w:val="56"/>
+          <w:szCs w:val="56"/>
+          <w:lang w:val="es-MX"/>
+        </w:rPr>
+        <w:lastRenderedPageBreak/>
+        <w:t xml:space="preserve">Reporte final de </w:t>
+      </w:r>
+      <w:proofErr w:type="spellStart"/>
+      <w:proofErr w:type="gramStart"/>
+      <w:r>
+        <w:rPr>
+          <w:rFonts w:ascii="Verdana Pro Black" w:hAnsi="Verdana Pro Black" w:cs="Shruti"/>
+          <w:b/>
+          <w:bCs/>
+          <w:sz w:val="56"/>
+          <w:szCs w:val="56"/>
+          <w:lang w:val="es-MX"/>
+        </w:rPr>
+        <w:t>gcc</w:t>
+      </w:r>
+      <w:r>
+        <w:rPr>
+          <w:rFonts w:ascii="Verdana Pro Black" w:hAnsi="Verdana Pro Black" w:cs="Shruti"/>
+          <w:b/>
+          <w:bCs/>
+          <w:sz w:val="56"/>
+          <w:szCs w:val="56"/>
+          <w:lang w:val="es-MX"/>
+        </w:rPr>
+        <w:t>.trace</w:t>
+      </w:r>
+      <w:proofErr w:type="spellEnd"/>
+      <w:proofErr w:type="gramEnd"/>
+    </w:p>
+    <w:p>
+      <w:pPr>
+        <w:jc w:val="center"/>
+        <w:rPr>
+          <w:lang w:val="es-MX"/>
+        </w:rPr>
+      </w:pPr>
+      <w:r>
+        <w:rPr>
+          <w:noProof/>
+          <w14:ligatures w14:val="standardContextual"/>
+        </w:rPr>
+        <w:drawing>
+          <wp:inline distT="0" distB="0" distL="0" distR="0" wp14:anchorId="5B614B52" wp14:editId="02D3C541">
+            <wp:extent cx="5612130" cy="1635760"/>
+            <wp:effectExtent l="0" t="0" r="7620" b="2540"/>
+            <wp:docPr id="1953192410" name="Imagen 1"/>
+            <wp:cNvGraphicFramePr>
+              <a:graphicFrameLocks xmlns:a="http://schemas.openxmlformats.org/drawingml/2006/main" noChangeAspect="1"/>
+            </wp:cNvGraphicFramePr>
+            <a:graphic xmlns:a="http://schemas.openxmlformats.org/drawingml/2006/main">
+              <a:graphicData uri="http://schemas.openxmlformats.org/drawingml/2006/picture">
+                <pic:pic xmlns:pic="http://schemas.openxmlformats.org/drawingml/2006/picture">
+                  <pic:nvPicPr>
+                    <pic:cNvPr id="1953192410" name=""/>
+                    <pic:cNvPicPr/>
+                  </pic:nvPicPr>
+                  <pic:blipFill>
+                    <a:blip r:embed="rId28"/>
+                    <a:stretch>
+                      <a:fillRect/>
+                    </a:stretch>
+                  </pic:blipFill>
+                  <pic:spPr>
+                    <a:xfrm>
+                      <a:off x="0" y="0"/>
+                      <a:ext cx="5612130" cy="1635760"/>
+                    </a:xfrm>
+                    <a:prstGeom prst="rect">
+                      <a:avLst/>
+                    </a:prstGeom>
+                  </pic:spPr>
+                </pic:pic>
+              </a:graphicData>
+            </a:graphic>
+          </wp:inline>
+        </w:drawing>
+      </w:r>
+    </w:p>
+    <w:p>
+      <w:pPr>
+        <w:jc w:val="center"/>
+        <w:rPr>
+          <w:lang w:val="es-MX"/>
+        </w:rPr>
+      </w:pPr>
+      <w:r>
+        <w:rPr>
+          <w:noProof/>
+          <w14:ligatures w14:val="standardContextual"/>
+        </w:rPr>
+        <w:drawing>
+          <wp:inline distT="0" distB="0" distL="0" distR="0" wp14:anchorId="778BBFBC" wp14:editId="66F81CC9">
+            <wp:extent cx="5612130" cy="5441950"/>
+            <wp:effectExtent l="0" t="0" r="7620" b="6350"/>
+            <wp:docPr id="951816679" name="Imagen 1"/>
+            <wp:cNvGraphicFramePr>
+              <a:graphicFrameLocks xmlns:a="http://schemas.openxmlformats.org/drawingml/2006/main" noChangeAspect="1"/>
+            </wp:cNvGraphicFramePr>
+            <a:graphic xmlns:a="http://schemas.openxmlformats.org/drawingml/2006/main">
+              <a:graphicData uri="http://schemas.openxmlformats.org/drawingml/2006/picture">
+                <pic:pic xmlns:pic="http://schemas.openxmlformats.org/drawingml/2006/picture">
+                  <pic:nvPicPr>
+                    <pic:cNvPr id="951816679" name=""/>
+                    <pic:cNvPicPr/>
+                  </pic:nvPicPr>
+                  <pic:blipFill>
+                    <a:blip r:embed="rId29"/>
+                    <a:stretch>
+                      <a:fillRect/>
+                    </a:stretch>
+                  </pic:blipFill>
+                  <pic:spPr>
+                    <a:xfrm>
+                      <a:off x="0" y="0"/>
+                      <a:ext cx="5612130" cy="5441950"/>
+                    </a:xfrm>
+                    <a:prstGeom prst="rect">
+                      <a:avLst/>
+                    </a:prstGeom>
+                  </pic:spPr>
+                </pic:pic>
+              </a:graphicData>
+            </a:graphic>
+          </wp:inline>
+        </w:drawing>
+      </w:r>
+    </w:p>
+    <w:p>
+      <w:pPr>
+        <w:jc w:val="center"/>
+        <w:rPr>
+          <w:lang w:val="es-MX"/>
+        </w:rPr>
+      </w:pPr>
+      <w:r>
+        <w:rPr>
+          <w:noProof/>
+          <w14:ligatures w14:val="standardContextual"/>
+        </w:rPr>
+        <w:lastRenderedPageBreak/>
+        <w:drawing>
+          <wp:inline distT="0" distB="0" distL="0" distR="0" wp14:anchorId="1054AAE2" wp14:editId="5DEBA19B">
+            <wp:extent cx="5612130" cy="1075055"/>
+            <wp:effectExtent l="0" t="0" r="7620" b="0"/>
+            <wp:docPr id="512599747" name="Imagen 1"/>
+            <wp:cNvGraphicFramePr>
+              <a:graphicFrameLocks xmlns:a="http://schemas.openxmlformats.org/drawingml/2006/main" noChangeAspect="1"/>
+            </wp:cNvGraphicFramePr>
+            <a:graphic xmlns:a="http://schemas.openxmlformats.org/drawingml/2006/main">
+              <a:graphicData uri="http://schemas.openxmlformats.org/drawingml/2006/picture">
+                <pic:pic xmlns:pic="http://schemas.openxmlformats.org/drawingml/2006/picture">
+                  <pic:nvPicPr>
+                    <pic:cNvPr id="512599747" name=""/>
+                    <pic:cNvPicPr/>
+                  </pic:nvPicPr>
+                  <pic:blipFill>
+                    <a:blip r:embed="rId30"/>
+                    <a:stretch>
+                      <a:fillRect/>
+                    </a:stretch>
+                  </pic:blipFill>
+                  <pic:spPr>
+                    <a:xfrm>
+                      <a:off x="0" y="0"/>
+                      <a:ext cx="5612130" cy="1075055"/>
+                    </a:xfrm>
+                    <a:prstGeom prst="rect">
+                      <a:avLst/>
+                    </a:prstGeom>
+                  </pic:spPr>
+                </pic:pic>
+              </a:graphicData>
+            </a:graphic>
+          </wp:inline>
+        </w:drawing>
+      </w:r>
+    </w:p>
+    <w:p>
+      <w:pPr>
+        <w:spacing w:after="0"/>
+        <w:ind w:right="49"/>
+        <w:jc w:val="center"/>
+        <w:rPr>
+          <w:rFonts w:ascii="Verdana Pro Black" w:hAnsi="Verdana Pro Black" w:cs="Shruti"/>
+          <w:b/>
+          <w:bCs/>
+          <w:sz w:val="56"/>
+          <w:szCs w:val="56"/>
+          <w:lang w:val="es-MX"/>
+        </w:rPr>
+      </w:pPr>
+      <w:r>
+        <w:rPr>
+          <w:lang w:val="es-MX"/>
+        </w:rPr>
+        <w:br w:type="page"/>
+      </w:r>
+      <w:r>
+        <w:rPr>
+          <w:rFonts w:ascii="Verdana Pro Black" w:hAnsi="Verdana Pro Black" w:cs="Shruti"/>
+          <w:b/>
+          <w:bCs/>
+          <w:sz w:val="56"/>
+          <w:szCs w:val="56"/>
+          <w:lang w:val="es-MX"/>
+        </w:rPr>
+        <w:lastRenderedPageBreak/>
+        <w:t xml:space="preserve">Reporte final de </w:t>
+      </w:r>
+      <w:proofErr w:type="spellStart"/>
+      <w:proofErr w:type="gramStart"/>
+      <w:r>
+        <w:rPr>
+          <w:rFonts w:ascii="Verdana Pro Black" w:hAnsi="Verdana Pro Black" w:cs="Shruti"/>
+          <w:b/>
+          <w:bCs/>
+          <w:sz w:val="56"/>
+          <w:szCs w:val="56"/>
+          <w:lang w:val="es-MX"/>
+        </w:rPr>
+        <w:t>gcc</w:t>
+      </w:r>
+      <w:r>
+        <w:rPr>
+          <w:rFonts w:ascii="Verdana Pro Black" w:hAnsi="Verdana Pro Black" w:cs="Shruti"/>
+          <w:b/>
+          <w:bCs/>
+          <w:sz w:val="56"/>
+          <w:szCs w:val="56"/>
+          <w:lang w:val="es-MX"/>
+        </w:rPr>
+        <w:t>.trace</w:t>
+      </w:r>
+      <w:proofErr w:type="spellEnd"/>
+      <w:proofErr w:type="gramEnd"/>
+      <w:r>
+        <w:rPr>
+          <w:rFonts w:ascii="Verdana Pro Black" w:hAnsi="Verdana Pro Black" w:cs="Shruti"/>
+          <w:b/>
+          <w:bCs/>
+          <w:sz w:val="56"/>
+          <w:szCs w:val="56"/>
+          <w:lang w:val="es-MX"/>
+        </w:rPr>
+        <w:t xml:space="preserve"> y </w:t>
+      </w:r>
+      <w:proofErr w:type="spellStart"/>
+      <w:proofErr w:type="gramStart"/>
+      <w:r>
+        <w:rPr>
+          <w:rFonts w:ascii="Verdana Pro Black" w:hAnsi="Verdana Pro Black" w:cs="Shruti"/>
+          <w:b/>
+          <w:bCs/>
+          <w:sz w:val="56"/>
+          <w:szCs w:val="56"/>
+          <w:lang w:val="es-MX"/>
+        </w:rPr>
+        <w:t>bzip.trace</w:t>
+      </w:r>
+      <w:proofErr w:type="spellEnd"/>
+      <w:proofErr w:type="gramEnd"/>
+    </w:p>
+    <w:p>
+      <w:pPr>
+        <w:jc w:val="center"/>
+        <w:rPr>
+          <w:lang w:val="es-MX"/>
+        </w:rPr>
+      </w:pPr>
+      <w:r>
+        <w:rPr>
+          <w:noProof/>
+          <w14:ligatures w14:val="standardContextual"/>
+        </w:rPr>
+        <w:drawing>
+          <wp:inline distT="0" distB="0" distL="0" distR="0" wp14:anchorId="270F5821" wp14:editId="24AFEE13">
+            <wp:extent cx="5612130" cy="2484120"/>
+            <wp:effectExtent l="0" t="0" r="7620" b="0"/>
+            <wp:docPr id="1949384956" name="Imagen 1"/>
+            <wp:cNvGraphicFramePr>
+              <a:graphicFrameLocks xmlns:a="http://schemas.openxmlformats.org/drawingml/2006/main" noChangeAspect="1"/>
+            </wp:cNvGraphicFramePr>
+            <a:graphic xmlns:a="http://schemas.openxmlformats.org/drawingml/2006/main">
+              <a:graphicData uri="http://schemas.openxmlformats.org/drawingml/2006/picture">
+                <pic:pic xmlns:pic="http://schemas.openxmlformats.org/drawingml/2006/picture">
+                  <pic:nvPicPr>
+                    <pic:cNvPr id="1949384956" name=""/>
+                    <pic:cNvPicPr/>
+                  </pic:nvPicPr>
+                  <pic:blipFill>
+                    <a:blip r:embed="rId31"/>
+                    <a:stretch>
+                      <a:fillRect/>
+                    </a:stretch>
+                  </pic:blipFill>
+                  <pic:spPr>
+                    <a:xfrm>
+                      <a:off x="0" y="0"/>
+                      <a:ext cx="5612130" cy="2484120"/>
+                    </a:xfrm>
+                    <a:prstGeom prst="rect">
+                      <a:avLst/>
+                    </a:prstGeom>
+                  </pic:spPr>
+                </pic:pic>
+              </a:graphicData>
+            </a:graphic>
+          </wp:inline>
+        </w:drawing>
+      </w:r>
+    </w:p>
+    <w:p>
+      <w:pPr>
+        <w:jc w:val="center"/>
+        <w:rPr>
+          <w:lang w:val="es-MX"/>
+        </w:rPr>
+      </w:pPr>
+      <w:r>
+        <w:rPr>
+          <w:noProof/>
+          <w14:ligatures w14:val="standardContextual"/>
+        </w:rPr>
+        <w:lastRenderedPageBreak/>
+        <w:drawing>
+          <wp:inline distT="0" distB="0" distL="0" distR="0" wp14:anchorId="5D7F8BFE" wp14:editId="012A6AEA">
+            <wp:extent cx="5391150" cy="5400675"/>
+            <wp:effectExtent l="0" t="0" r="0" b="9525"/>
+            <wp:docPr id="1593847248" name="Imagen 1"/>
+            <wp:cNvGraphicFramePr>
+              <a:graphicFrameLocks xmlns:a="http://schemas.openxmlformats.org/drawingml/2006/main" noChangeAspect="1"/>
+            </wp:cNvGraphicFramePr>
+            <a:graphic xmlns:a="http://schemas.openxmlformats.org/drawingml/2006/main">
+              <a:graphicData uri="http://schemas.openxmlformats.org/drawingml/2006/picture">
+                <pic:pic xmlns:pic="http://schemas.openxmlformats.org/drawingml/2006/picture">
+                  <pic:nvPicPr>
+                    <pic:cNvPr id="1593847248" name=""/>
+                    <pic:cNvPicPr/>
+                  </pic:nvPicPr>
+                  <pic:blipFill>
+                    <a:blip r:embed="rId32"/>
+                    <a:stretch>
+                      <a:fillRect/>
+                    </a:stretch>
+                  </pic:blipFill>
+                  <pic:spPr>
+                    <a:xfrm>
+                      <a:off x="0" y="0"/>
+                      <a:ext cx="5391150" cy="5400675"/>
+                    </a:xfrm>
+                    <a:prstGeom prst="rect">
+                      <a:avLst/>
+                    </a:prstGeom>
+                  </pic:spPr>
+                </pic:pic>
+              </a:graphicData>
+            </a:graphic>
+          </wp:inline>
+        </w:drawing>
+      </w:r>
+    </w:p>
+    <w:p>
+      <w:pPr>
+        <w:jc w:val="center"/>
+        <w:rPr>
+          <w:lang w:val="es-MX"/>
+        </w:rPr>
+      </w:pPr>
+      <w:r>
+        <w:rPr>
+          <w:noProof/>
+          <w14:ligatures w14:val="standardContextual"/>
+        </w:rPr>
+        <w:drawing>
+          <wp:inline distT="0" distB="0" distL="0" distR="0" wp14:anchorId="1B9C162D" wp14:editId="71C75FDC">
+            <wp:extent cx="5612130" cy="1050925"/>
+            <wp:effectExtent l="0" t="0" r="7620" b="0"/>
+            <wp:docPr id="1516718198" name="Imagen 1"/>
+            <wp:cNvGraphicFramePr>
+              <a:graphicFrameLocks xmlns:a="http://schemas.openxmlformats.org/drawingml/2006/main" noChangeAspect="1"/>
+            </wp:cNvGraphicFramePr>
+            <a:graphic xmlns:a="http://schemas.openxmlformats.org/drawingml/2006/main">
+              <a:graphicData uri="http://schemas.openxmlformats.org/drawingml/2006/picture">
+                <pic:pic xmlns:pic="http://schemas.openxmlformats.org/drawingml/2006/picture">
+                  <pic:nvPicPr>
+                    <pic:cNvPr id="1516718198" name=""/>
+                    <pic:cNvPicPr/>
+                  </pic:nvPicPr>
+                  <pic:blipFill>
+                    <a:blip r:embed="rId33"/>
+                    <a:stretch>
+                      <a:fillRect/>
+                    </a:stretch>
+                  </pic:blipFill>
+                  <pic:spPr>
+                    <a:xfrm>
+                      <a:off x="0" y="0"/>
+                      <a:ext cx="5612130" cy="1050925"/>
+                    </a:xfrm>
+                    <a:prstGeom prst="rect">
+                      <a:avLst/>
+                    </a:prstGeom>
+                  </pic:spPr>
+                </pic:pic>
+              </a:graphicData>
+            </a:graphic>
+          </wp:inline>
+        </w:drawing>
+      </w:r>
+    </w:p>
+    <w:p>
+      <w:pPr>
+        <w:spacing w:line="278" w:lineRule="auto"/>
+        <w:rPr>
+          <w:lang w:val="es-MX"/>
+        </w:rPr>
+      </w:pPr>
+      <w:r>
+        <w:rPr>
+          <w:lang w:val="es-MX"/>
+        </w:rPr>
+        <w:br w:type="page"/>
+      </w:r>
+    </w:p>
+    <w:p>
+      <w:pPr>
+        <w:jc w:val="center"/>
+        <w:rPr>
+          <w:rFonts w:ascii="Verdana Pro Black" w:hAnsi="Verdana Pro Black" w:cs="Shruti"/>
+          <w:b/>
+          <w:bCs/>
+          <w:sz w:val="56"/>
+          <w:szCs w:val="56"/>
+          <w:lang w:val="es-MX"/>
+        </w:rPr>
+      </w:pPr>
+      <w:r>
+        <w:rPr>
+          <w:rFonts w:ascii="Verdana Pro Black" w:hAnsi="Verdana Pro Black" w:cs="Shruti"/>
+          <w:b/>
+          <w:bCs/>
+          <w:sz w:val="56"/>
+          <w:szCs w:val="56"/>
+          <w:lang w:val="es-MX"/>
+        </w:rPr>
+        <w:lastRenderedPageBreak/>
+        <w:t>Preguntas</w:t>
+      </w:r>
+    </w:p>
+    <w:p>
+      <w:pPr>
+        <w:rPr>
+          <w:lang w:val="es-MX"/>
+        </w:rPr>
+      </w:pPr>
+    </w:p>
+    <w:p>
+      <w:pPr>
+        <w:rPr>
+          <w:b/>
+          <w:bCs/>
+          <w:lang w:val="es-MX"/>
+        </w:rPr>
+      </w:pPr>
+      <w:r>
+        <w:rPr>
+          <w:b/>
+          <w:bCs/>
+          <w:lang w:val="es-MX"/>
+        </w:rPr>
+        <w:t>1) ¿Qué estrategia de reemplazo de páginas escogería usted y por qué? Debe considerar los resultados</w:t>
+      </w:r>
+      <w:r>
+        <w:rPr>
+          <w:b/>
+          <w:bCs/>
+          <w:lang w:val="es-MX"/>
+        </w:rPr>
+        <w:t xml:space="preserve"> </w:t>
+      </w:r>
+      <w:r>
+        <w:rPr>
+          <w:b/>
+          <w:bCs/>
+          <w:lang w:val="es-MX"/>
+        </w:rPr>
+        <w:t>obtenidos y el esfuerzo que le llevó implementar cada estrategia. Discuta lo que sus resultados muestran</w:t>
+      </w:r>
+      <w:r>
+        <w:rPr>
+          <w:b/>
+          <w:bCs/>
+          <w:lang w:val="es-MX"/>
+        </w:rPr>
+        <w:t xml:space="preserve"> </w:t>
+      </w:r>
+      <w:r>
+        <w:rPr>
+          <w:b/>
+          <w:bCs/>
+          <w:lang w:val="es-MX"/>
+        </w:rPr>
+        <w:t>acerca de los méritos relativos de FIFO, LRU y OPT para cada una de las diferentes combinaciones de</w:t>
+      </w:r>
+      <w:r>
+        <w:rPr>
+          <w:b/>
+          <w:bCs/>
+          <w:lang w:val="es-MX"/>
+        </w:rPr>
+        <w:t xml:space="preserve"> </w:t>
+      </w:r>
+      <w:r>
+        <w:rPr>
+          <w:b/>
+          <w:bCs/>
+          <w:lang w:val="es-MX"/>
+        </w:rPr>
+        <w:t>parámetros.</w:t>
+      </w:r>
+    </w:p>
+    <w:p>
+      <w:pPr>
+        <w:spacing w:before="200" w:after="200" w:line="480" w:lineRule="auto"/>
+        <w:ind w:firstLine="709"/>
+        <w:rPr>
+          <w:lang w:val="es-MX"/>
+        </w:rPr>
+      </w:pPr>
+      <w:r>
+        <w:rPr>
+          <w:lang w:val="es-MX"/>
+        </w:rPr>
+        <w:t xml:space="preserve">La estrategia más recomendable es LRU por su equilibrio óptimo entre rendimiento y viabilidad de implementación. Durante las pruebas con diferentes configuraciones, LRU demostró un rendimiento cercano al OPT, alcanzando entre el 85% y 95% de su efectividad, particularmente cuando se utilizaban entre 50 y 100 marcos de página. A diferencia de OPT, que requiere un conocimiento anticipado de las referencias futuras y resulta impráctico en sistemas reales, LRU ofrece una implementación viable mediante estructuras como </w:t>
+      </w:r>
+      <w:proofErr w:type="spellStart"/>
+      <w:r>
+        <w:rPr>
+          <w:lang w:val="es-MX"/>
+        </w:rPr>
+        <w:t>OrderedDict</w:t>
+      </w:r>
+      <w:proofErr w:type="spellEnd"/>
+      <w:r>
+        <w:rPr>
+          <w:lang w:val="es-MX"/>
+        </w:rPr>
+        <w:t xml:space="preserve"> en Python, manteniendo operaciones en tiempo constante (</w:t>
+      </w:r>
+      <w:proofErr w:type="gramStart"/>
+      <w:r>
+        <w:rPr>
+          <w:lang w:val="es-MX"/>
+        </w:rPr>
+        <w:t>O(</w:t>
+      </w:r>
+      <w:proofErr w:type="gramEnd"/>
+      <w:r>
+        <w:rPr>
+          <w:lang w:val="es-MX"/>
+        </w:rPr>
+        <w:t>1)).</w:t>
+      </w:r>
+    </w:p>
+    <w:p>
+      <w:pPr>
+        <w:spacing w:before="200" w:after="200" w:line="480" w:lineRule="auto"/>
+        <w:ind w:firstLine="709"/>
+        <w:rPr>
+          <w:lang w:val="es-MX"/>
+        </w:rPr>
+      </w:pPr>
+    </w:p>
+    <w:p>
+      <w:pPr>
+        <w:spacing w:before="200" w:after="200" w:line="480" w:lineRule="auto"/>
+        <w:ind w:firstLine="709"/>
+        <w:rPr>
+          <w:lang w:val="es-MX"/>
+        </w:rPr>
+      </w:pPr>
+      <w:r>
+        <w:rPr>
+          <w:lang w:val="es-MX"/>
+        </w:rPr>
+        <w:t xml:space="preserve">Comparado con FIFO, LRU presenta ventajas significativas. Mientras FIFO mostró tasas de acierto entre 10% y 25% inferiores en pruebas con la traza </w:t>
+      </w:r>
+      <w:proofErr w:type="spellStart"/>
+      <w:proofErr w:type="gramStart"/>
+      <w:r>
+        <w:rPr>
+          <w:lang w:val="es-MX"/>
+        </w:rPr>
+        <w:t>gcc.trace</w:t>
+      </w:r>
+      <w:proofErr w:type="spellEnd"/>
+      <w:proofErr w:type="gramEnd"/>
+      <w:r>
+        <w:rPr>
+          <w:lang w:val="es-MX"/>
+        </w:rPr>
+        <w:t xml:space="preserve">, LRU logra adaptarse mejor a los patrones de acceso gracias a su capacidad para reconocer la localidad temporal. Además, LRU no sufre la anomalía de </w:t>
+      </w:r>
+      <w:proofErr w:type="spellStart"/>
+      <w:r>
+        <w:rPr>
+          <w:lang w:val="es-MX"/>
+        </w:rPr>
+        <w:t>Belady</w:t>
+      </w:r>
+      <w:proofErr w:type="spellEnd"/>
+      <w:r>
+        <w:rPr>
+          <w:lang w:val="es-MX"/>
+        </w:rPr>
+        <w:t xml:space="preserve"> que afecta a FIFO, donde incrementar el número de marcos puede paradoxalmente aumentar los fallos de página. OPT</w:t>
+      </w:r>
+      <w:r>
+        <w:rPr>
+          <w:lang w:val="es-MX"/>
+        </w:rPr>
+        <w:t xml:space="preserve"> </w:t>
+      </w:r>
+      <w:r>
+        <w:rPr>
+          <w:lang w:val="es-MX"/>
+        </w:rPr>
+        <w:t xml:space="preserve">presenta limitaciones prácticas como un </w:t>
+      </w:r>
+      <w:r>
+        <w:rPr>
+          <w:lang w:val="es-MX"/>
+        </w:rPr>
+        <w:lastRenderedPageBreak/>
+        <w:t>preprocesamiento costoso y un alto consumo de memoria para almacenar referencias futuras, haciéndolo inviable para implementaciones reales.</w:t>
+      </w:r>
+    </w:p>
+    <w:p>
+      <w:pPr>
+        <w:rPr>
+          <w:b/>
+          <w:bCs/>
+          <w:lang w:val="es-MX"/>
+        </w:rPr>
+      </w:pPr>
+      <w:r>
+        <w:rPr>
+          <w:b/>
+          <w:bCs/>
+          <w:lang w:val="es-MX"/>
+        </w:rPr>
+        <w:t>2) ¿Qué aspectos de la administración de memoria encontró que fue más difícil implementar?</w:t>
+      </w:r>
+    </w:p>
+    <w:p>
+      <w:pPr>
+        <w:spacing w:before="200" w:after="200" w:line="480" w:lineRule="auto"/>
+        <w:ind w:firstLine="709"/>
+        <w:rPr>
+          <w:lang w:val="es-MX"/>
+        </w:rPr>
+      </w:pPr>
+      <w:r>
+        <w:rPr>
+          <w:lang w:val="es-MX"/>
+        </w:rPr>
+        <w:t>La implementación de la política OPT representó el mayor desafío debido a su requisito de conocimiento anticipado. Esto implicó desarrollar un sistema de preprocesamiento eficiente para manejar trazas extensas, utilizando min-</w:t>
+      </w:r>
+      <w:proofErr w:type="spellStart"/>
+      <w:r>
+        <w:rPr>
+          <w:lang w:val="es-MX"/>
+        </w:rPr>
+        <w:t>heaps</w:t>
+      </w:r>
+      <w:proofErr w:type="spellEnd"/>
+      <w:r>
+        <w:rPr>
+          <w:lang w:val="es-MX"/>
+        </w:rPr>
+        <w:t xml:space="preserve"> para mantener un registro ordenado de las próximas referencias y garantizando la sincronización precisa entre la simulación en curso y estas estructuras auxiliares.</w:t>
+      </w:r>
+    </w:p>
+    <w:p>
+      <w:pPr>
+        <w:spacing w:before="200" w:after="200" w:line="480" w:lineRule="auto"/>
+        <w:ind w:firstLine="709"/>
+        <w:rPr>
+          <w:lang w:val="es-MX"/>
+        </w:rPr>
+      </w:pPr>
+      <w:r>
+        <w:rPr>
+          <w:lang w:val="es-MX"/>
+        </w:rPr>
+        <w:t>Otro retorno significativo fue mantener la consistencia durante los reemplazos de página. Esto requirió una coordinación cuidadosa entre múltiples estructuras: la tabla de páginas, la tabla de marcos y las estructuras específicas de cada política. Particularmente complejo fue el manejo de páginas "</w:t>
+      </w:r>
+      <w:proofErr w:type="spellStart"/>
+      <w:r>
+        <w:rPr>
+          <w:lang w:val="es-MX"/>
+        </w:rPr>
+        <w:t>dirty</w:t>
+      </w:r>
+      <w:proofErr w:type="spellEnd"/>
+      <w:r>
+        <w:rPr>
+          <w:lang w:val="es-MX"/>
+        </w:rPr>
+        <w:t>", asegurando que todas las modificaciones se escribieran a disco antes de reemplazar la página.</w:t>
+      </w:r>
+    </w:p>
+    <w:p>
+      <w:pPr>
+        <w:spacing w:before="200" w:after="200" w:line="480" w:lineRule="auto"/>
+        <w:ind w:firstLine="709"/>
+        <w:rPr>
+          <w:lang w:val="es-MX"/>
+        </w:rPr>
+      </w:pPr>
+      <w:r>
+        <w:rPr>
+          <w:lang w:val="es-MX"/>
+        </w:rPr>
+        <w:t xml:space="preserve">La precisión en las métricas también presentó dificultades. Calcular el Tiempo de Acceso Efectivo exigió considerar cuidadosamente los diferentes costos Implementar LRU con operaciones </w:t>
+      </w:r>
+      <w:proofErr w:type="gramStart"/>
+      <w:r>
+        <w:rPr>
+          <w:lang w:val="es-MX"/>
+        </w:rPr>
+        <w:t>O(</w:t>
+      </w:r>
+      <w:proofErr w:type="gramEnd"/>
+      <w:r>
+        <w:rPr>
+          <w:lang w:val="es-MX"/>
+        </w:rPr>
+        <w:t xml:space="preserve">1) para actualizar páginas accedidas recientemente requirió el uso de </w:t>
+      </w:r>
+      <w:proofErr w:type="spellStart"/>
+      <w:r>
+        <w:rPr>
+          <w:lang w:val="es-MX"/>
+        </w:rPr>
+        <w:t>OrderedDict</w:t>
+      </w:r>
+      <w:proofErr w:type="spellEnd"/>
+      <w:r>
+        <w:rPr>
+          <w:lang w:val="es-MX"/>
+        </w:rPr>
+        <w:t xml:space="preserve"> en lugar de estructuras más </w:t>
+      </w:r>
+      <w:proofErr w:type="gramStart"/>
+      <w:r>
+        <w:rPr>
+          <w:lang w:val="es-MX"/>
+        </w:rPr>
+        <w:t>simples</w:t>
+      </w:r>
+      <w:proofErr w:type="gramEnd"/>
+      <w:r>
+        <w:rPr>
+          <w:lang w:val="es-MX"/>
+        </w:rPr>
+        <w:t xml:space="preserve"> pero menos eficientes.</w:t>
+      </w:r>
+    </w:p>
+    <w:p>
+      <w:pPr>
+        <w:rPr>
+          <w:lang w:val="es-MX"/>
+        </w:rPr>
+      </w:pPr>
+    </w:p>
+    <w:p>
+      <w:pPr>
+        <w:rPr>
+          <w:b/>
+          <w:bCs/>
+          <w:lang w:val="es-MX"/>
+        </w:rPr>
+      </w:pPr>
+    </w:p>
+    <w:p>
+      <w:pPr>
+        <w:rPr>
+          <w:b/>
+          <w:bCs/>
+          <w:lang w:val="es-MX"/>
+        </w:rPr>
+      </w:pPr>
+      <w:r>
+        <w:rPr>
+          <w:b/>
+          <w:bCs/>
+          <w:lang w:val="es-MX"/>
+        </w:rPr>
+        <w:lastRenderedPageBreak/>
+        <w:t>3) ¿Qué aspectos de la administración de la memoria encontró más fácil implementar?</w:t>
+      </w:r>
+    </w:p>
+    <w:p>
+      <w:pPr>
+        <w:rPr>
+          <w:b/>
+          <w:bCs/>
+          <w:lang w:val="es-MX"/>
+        </w:rPr>
+      </w:pPr>
+    </w:p>
+    <w:p>
+      <w:pPr>
+        <w:spacing w:before="200" w:after="200" w:line="480" w:lineRule="auto"/>
+        <w:ind w:firstLine="709"/>
+        <w:rPr>
+          <w:lang w:val="es-MX"/>
+        </w:rPr>
+      </w:pPr>
+      <w:r>
+        <w:rPr>
+          <w:lang w:val="es-MX"/>
+        </w:rPr>
+        <w:t>Los componentes fundamentales del sistema de paginación resultaron notablemente sencillos de implementar. La traducción de direcciones a números de página, mediante un simple desplazamiento de bits (&gt;&gt;12 para páginas de 4KB), y las estructuras básicas como la tabla de páginas y la tabla de marcos requirieron poca complejidad.</w:t>
+      </w:r>
+    </w:p>
+    <w:p>
+      <w:pPr>
+        <w:spacing w:before="200" w:after="200" w:line="480" w:lineRule="auto"/>
+        <w:ind w:firstLine="709"/>
+        <w:rPr>
+          <w:lang w:val="es-MX"/>
+        </w:rPr>
+      </w:pPr>
+      <w:r>
+        <w:rPr>
+          <w:lang w:val="es-MX"/>
+        </w:rPr>
+        <w:t>La política FIFO destacó por su simplicidad de implementación. Basta con una cola donde se añaden las páginas al llegar, sin necesidad de mecanismos adicionales para rastrear patrones de acceso. Esta simplicidad lo convierte en una opción valiosa para pruebas de referencia, aunque su rendimiento fue consistentemente inferior en las pruebas.</w:t>
+      </w:r>
+    </w:p>
+    <w:p>
+      <w:pPr>
+        <w:spacing w:before="200" w:after="200" w:line="480" w:lineRule="auto"/>
+        <w:ind w:firstLine="709"/>
+        <w:rPr>
+          <w:lang w:val="es-MX"/>
+        </w:rPr>
+      </w:pPr>
+      <w:r>
+        <w:rPr>
+          <w:lang w:val="es-MX"/>
+        </w:rPr>
+        <w:t>La recolección de estadísticas básicas también fue sencilla, mediante contadores atómicos para hits, fallos y reemplazos, y un diccionario simple para distinguir entre operaciones de lectura y escritura. La inicialización del sistema, con asignación secuencial de marcos libres y configuración inicial de estructuras vacías, completó los aspectos más accesibles de la implementación.</w:t>
+      </w:r>
     </w:p>
     <w:sectPr>
       <w:pgSz w:w="12240" w:h="15840"/>
@@ -1108,7 +3846,7 @@
   <w:style w:type="paragraph" w:default="1" w:styleId="Normal">
     <w:name w:val="Normal"/>
     <w:qFormat/>
-    <w:rsid w:val="002A3891"/>
+    <w:rsid w:val="009472CD"/>
     <w:pPr>
       <w:spacing w:line="279" w:lineRule="auto"/>
     </w:pPr>
@@ -1130,17 +3868,14 @@
     <w:pPr>
       <w:keepNext/>
       <w:keepLines/>
-      <w:spacing w:before="360" w:after="80" w:line="278" w:lineRule="auto"/>
+      <w:spacing w:before="360" w:after="80"/>
       <w:outlineLvl w:val="0"/>
     </w:pPr>
     <w:rPr>
       <w:rFonts w:asciiTheme="majorHAnsi" w:eastAsiaTheme="majorEastAsia" w:hAnsiTheme="majorHAnsi" w:cstheme="majorBidi"/>
       <w:color w:val="0F4761" w:themeColor="accent1" w:themeShade="BF"/>
-      <w:kern w:val="2"/>
       <w:sz w:val="40"/>
       <w:szCs w:val="40"/>
-      <w:lang w:val="es-MX" w:eastAsia="en-US"/>
-      <w14:ligatures w14:val="standardContextual"/>
     </w:rPr>
   </w:style>
   <w:style w:type="paragraph" w:styleId="Ttulo2">
@@ -1156,17 +3891,14 @@
     <w:pPr>
       <w:keepNext/>
       <w:keepLines/>
-      <w:spacing w:before="160" w:after="80" w:line="278" w:lineRule="auto"/>
+      <w:spacing w:before="160" w:after="80"/>
       <w:outlineLvl w:val="1"/>
     </w:pPr>
     <w:rPr>
       <w:rFonts w:asciiTheme="majorHAnsi" w:eastAsiaTheme="majorEastAsia" w:hAnsiTheme="majorHAnsi" w:cstheme="majorBidi"/>
       <w:color w:val="0F4761" w:themeColor="accent1" w:themeShade="BF"/>
-      <w:kern w:val="2"/>
       <w:sz w:val="32"/>
       <w:szCs w:val="32"/>
-      <w:lang w:val="es-MX" w:eastAsia="en-US"/>
-      <w14:ligatures w14:val="standardContextual"/>
     </w:rPr>
   </w:style>
   <w:style w:type="paragraph" w:styleId="Ttulo3">
@@ -1182,17 +3914,14 @@
     <w:pPr>
       <w:keepNext/>
       <w:keepLines/>
-      <w:spacing w:before="160" w:after="80" w:line="278" w:lineRule="auto"/>
+      <w:spacing w:before="160" w:after="80"/>
       <w:outlineLvl w:val="2"/>
     </w:pPr>
     <w:rPr>
       <w:rFonts w:eastAsiaTheme="majorEastAsia" w:cstheme="majorBidi"/>
       <w:color w:val="0F4761" w:themeColor="accent1" w:themeShade="BF"/>
-      <w:kern w:val="2"/>
       <w:sz w:val="28"/>
       <w:szCs w:val="28"/>
-      <w:lang w:val="es-MX" w:eastAsia="en-US"/>
-      <w14:ligatures w14:val="standardContextual"/>
     </w:rPr>
   </w:style>
   <w:style w:type="paragraph" w:styleId="Ttulo4">
@@ -1208,7 +3937,7 @@
     <w:pPr>
       <w:keepNext/>
       <w:keepLines/>
-      <w:spacing w:before="80" w:after="40" w:line="278" w:lineRule="auto"/>
+      <w:spacing w:before="80" w:after="40"/>
       <w:outlineLvl w:val="3"/>
     </w:pPr>
     <w:rPr>
@@ -1216,9 +3945,6 @@
       <w:i/>
       <w:iCs/>
       <w:color w:val="0F4761" w:themeColor="accent1" w:themeShade="BF"/>
-      <w:kern w:val="2"/>
-      <w:lang w:val="es-MX" w:eastAsia="en-US"/>
-      <w14:ligatures w14:val="standardContextual"/>
     </w:rPr>
   </w:style>
   <w:style w:type="paragraph" w:styleId="Ttulo5">
@@ -1234,15 +3960,12 @@
     <w:pPr>
       <w:keepNext/>
       <w:keepLines/>
-      <w:spacing w:before="80" w:after="40" w:line="278" w:lineRule="auto"/>
+      <w:spacing w:before="80" w:after="40"/>
       <w:outlineLvl w:val="4"/>
     </w:pPr>
     <w:rPr>
       <w:rFonts w:eastAsiaTheme="majorEastAsia" w:cstheme="majorBidi"/>
       <w:color w:val="0F4761" w:themeColor="accent1" w:themeShade="BF"/>
-      <w:kern w:val="2"/>
-      <w:lang w:val="es-MX" w:eastAsia="en-US"/>
-      <w14:ligatures w14:val="standardContextual"/>
     </w:rPr>
   </w:style>
   <w:style w:type="paragraph" w:styleId="Ttulo6">
@@ -1258,7 +3981,7 @@
     <w:pPr>
       <w:keepNext/>
       <w:keepLines/>
-      <w:spacing w:before="40" w:after="0" w:line="278" w:lineRule="auto"/>
+      <w:spacing w:before="40" w:after="0"/>
       <w:outlineLvl w:val="5"/>
     </w:pPr>
     <w:rPr>
@@ -1266,9 +3989,6 @@
       <w:i/>
       <w:iCs/>
       <w:color w:val="595959" w:themeColor="text1" w:themeTint="A6"/>
-      <w:kern w:val="2"/>
-      <w:lang w:val="es-MX" w:eastAsia="en-US"/>
-      <w14:ligatures w14:val="standardContextual"/>
     </w:rPr>
   </w:style>
   <w:style w:type="paragraph" w:styleId="Ttulo7">
@@ -1284,15 +4004,12 @@
     <w:pPr>
       <w:keepNext/>
       <w:keepLines/>
-      <w:spacing w:before="40" w:after="0" w:line="278" w:lineRule="auto"/>
+      <w:spacing w:before="40" w:after="0"/>
       <w:outlineLvl w:val="6"/>
     </w:pPr>
     <w:rPr>
       <w:rFonts w:eastAsiaTheme="majorEastAsia" w:cstheme="majorBidi"/>
       <w:color w:val="595959" w:themeColor="text1" w:themeTint="A6"/>
-      <w:kern w:val="2"/>
-      <w:lang w:val="es-MX" w:eastAsia="en-US"/>
-      <w14:ligatures w14:val="standardContextual"/>
     </w:rPr>
   </w:style>
   <w:style w:type="paragraph" w:styleId="Ttulo8">
@@ -1308,7 +4025,7 @@
     <w:pPr>
       <w:keepNext/>
       <w:keepLines/>
-      <w:spacing w:after="0" w:line="278" w:lineRule="auto"/>
+      <w:spacing w:after="0"/>
       <w:outlineLvl w:val="7"/>
     </w:pPr>
     <w:rPr>
@@ -1316,9 +4033,6 @@
       <w:i/>
       <w:iCs/>
       <w:color w:val="272727" w:themeColor="text1" w:themeTint="D8"/>
-      <w:kern w:val="2"/>
-      <w:lang w:val="es-MX" w:eastAsia="en-US"/>
-      <w14:ligatures w14:val="standardContextual"/>
     </w:rPr>
   </w:style>
   <w:style w:type="paragraph" w:styleId="Ttulo9">
@@ -1334,15 +4048,12 @@
     <w:pPr>
       <w:keepNext/>
       <w:keepLines/>
-      <w:spacing w:after="0" w:line="278" w:lineRule="auto"/>
+      <w:spacing w:after="0"/>
       <w:outlineLvl w:val="8"/>
     </w:pPr>
     <w:rPr>
       <w:rFonts w:eastAsiaTheme="majorEastAsia" w:cstheme="majorBidi"/>
       <w:color w:val="272727" w:themeColor="text1" w:themeTint="D8"/>
-      <w:kern w:val="2"/>
-      <w:lang w:val="es-MX" w:eastAsia="en-US"/>
-      <w14:ligatures w14:val="standardContextual"/>
     </w:rPr>
   </w:style>
   <w:style w:type="character" w:default="1" w:styleId="Fuentedeprrafopredeter">
@@ -1508,8 +4219,6 @@
       <w:kern w:val="28"/>
       <w:sz w:val="56"/>
       <w:szCs w:val="56"/>
-      <w:lang w:val="es-MX" w:eastAsia="en-US"/>
-      <w14:ligatures w14:val="standardContextual"/>
     </w:rPr>
   </w:style>
   <w:style w:type="character" w:customStyle="1" w:styleId="TtuloCar">
@@ -1538,17 +4247,13 @@
       <w:numPr>
         <w:ilvl w:val="1"/>
       </w:numPr>
-      <w:spacing w:line="278" w:lineRule="auto"/>
     </w:pPr>
     <w:rPr>
       <w:rFonts w:eastAsiaTheme="majorEastAsia" w:cstheme="majorBidi"/>
       <w:color w:val="595959" w:themeColor="text1" w:themeTint="A6"/>
       <w:spacing w:val="15"/>
-      <w:kern w:val="2"/>
       <w:sz w:val="28"/>
       <w:szCs w:val="28"/>
-      <w:lang w:val="es-MX" w:eastAsia="en-US"/>
-      <w14:ligatures w14:val="standardContextual"/>
     </w:rPr>
   </w:style>
   <w:style w:type="character" w:customStyle="1" w:styleId="SubttuloCar">
@@ -1574,17 +4279,13 @@
     <w:qFormat/>
     <w:rsid w:val="002A3891"/>
     <w:pPr>
-      <w:spacing w:before="160" w:line="278" w:lineRule="auto"/>
+      <w:spacing w:before="160"/>
       <w:jc w:val="center"/>
     </w:pPr>
     <w:rPr>
-      <w:rFonts w:eastAsiaTheme="minorHAnsi"/>
       <w:i/>
       <w:iCs/>
       <w:color w:val="404040" w:themeColor="text1" w:themeTint="BF"/>
-      <w:kern w:val="2"/>
-      <w:lang w:val="es-MX" w:eastAsia="en-US"/>
-      <w14:ligatures w14:val="standardContextual"/>
     </w:rPr>
   </w:style>
   <w:style w:type="character" w:customStyle="1" w:styleId="CitaCar">
@@ -1606,16 +4307,9 @@
     <w:qFormat/>
     <w:rsid w:val="002A3891"/>
     <w:pPr>
-      <w:spacing w:line="278" w:lineRule="auto"/>
       <w:ind w:left="720"/>
       <w:contextualSpacing/>
     </w:pPr>
-    <w:rPr>
-      <w:rFonts w:eastAsiaTheme="minorHAnsi"/>
-      <w:kern w:val="2"/>
-      <w:lang w:val="es-MX" w:eastAsia="en-US"/>
-      <w14:ligatures w14:val="standardContextual"/>
-    </w:rPr>
   </w:style>
   <w:style w:type="character" w:styleId="nfasisintenso">
     <w:name w:val="Intense Emphasis"/>
@@ -1642,18 +4336,14 @@
         <w:top w:val="single" w:sz="4" w:space="10" w:color="0F4761" w:themeColor="accent1" w:themeShade="BF"/>
         <w:bottom w:val="single" w:sz="4" w:space="10" w:color="0F4761" w:themeColor="accent1" w:themeShade="BF"/>
       </w:pBdr>
-      <w:spacing w:before="360" w:after="360" w:line="278" w:lineRule="auto"/>
+      <w:spacing w:before="360" w:after="360"/>
       <w:ind w:left="864" w:right="864"/>
       <w:jc w:val="center"/>
     </w:pPr>
     <w:rPr>
-      <w:rFonts w:eastAsiaTheme="minorHAnsi"/>
       <w:i/>
       <w:iCs/>
       <w:color w:val="0F4761" w:themeColor="accent1" w:themeShade="BF"/>
-      <w:kern w:val="2"/>
-      <w:lang w:val="es-MX" w:eastAsia="en-US"/>
-      <w14:ligatures w14:val="standardContextual"/>
     </w:rPr>
   </w:style>
   <w:style w:type="character" w:customStyle="1" w:styleId="CitadestacadaCar">

</xml_diff>